<commit_message>
changement de la documenttion
</commit_message>
<xml_diff>
--- a/DOC/dossier/Dossier_Projet_Bataille_Navale.docx
+++ b/DOC/dossier/Dossier_Projet_Bataille_Navale.docx
@@ -156,7 +156,7 @@
       <w:r>
         <w:fldChar w:fldCharType="separate"/>
       </w:r>
-      <w:hyperlink w:anchor="_Toc37232042" w:history="1">
+      <w:hyperlink w:anchor="_Toc43365099" w:history="1">
         <w:r>
           <w:rPr>
             <w:rStyle w:val="Lienhypertexte"/>
@@ -194,7 +194,7 @@
           <w:rPr>
             <w:webHidden/>
           </w:rPr>
-          <w:instrText xml:space="preserve"> PAGEREF _Toc37232042 \h </w:instrText>
+          <w:instrText xml:space="preserve"> PAGEREF _Toc43365099 \h </w:instrText>
         </w:r>
         <w:r>
           <w:rPr>
@@ -236,7 +236,7 @@
           <w:lang w:eastAsia="fr-CH"/>
         </w:rPr>
       </w:pPr>
-      <w:hyperlink w:anchor="_Toc37232043" w:history="1">
+      <w:hyperlink w:anchor="_Toc43365100" w:history="1">
         <w:r>
           <w:rPr>
             <w:rStyle w:val="Lienhypertexte"/>
@@ -282,7 +282,7 @@
             <w:noProof/>
             <w:webHidden/>
           </w:rPr>
-          <w:instrText xml:space="preserve"> PAGEREF _Toc37232043 \h </w:instrText>
+          <w:instrText xml:space="preserve"> PAGEREF _Toc43365100 \h </w:instrText>
         </w:r>
         <w:r>
           <w:rPr>
@@ -328,7 +328,7 @@
           <w:lang w:eastAsia="fr-CH"/>
         </w:rPr>
       </w:pPr>
-      <w:hyperlink w:anchor="_Toc37232044" w:history="1">
+      <w:hyperlink w:anchor="_Toc43365101" w:history="1">
         <w:r>
           <w:rPr>
             <w:rStyle w:val="Lienhypertexte"/>
@@ -374,7 +374,7 @@
             <w:noProof/>
             <w:webHidden/>
           </w:rPr>
-          <w:instrText xml:space="preserve"> PAGEREF _Toc37232044 \h </w:instrText>
+          <w:instrText xml:space="preserve"> PAGEREF _Toc43365101 \h </w:instrText>
         </w:r>
         <w:r>
           <w:rPr>
@@ -420,7 +420,7 @@
           <w:lang w:eastAsia="fr-CH"/>
         </w:rPr>
       </w:pPr>
-      <w:hyperlink w:anchor="_Toc37232045" w:history="1">
+      <w:hyperlink w:anchor="_Toc43365102" w:history="1">
         <w:r>
           <w:rPr>
             <w:rStyle w:val="Lienhypertexte"/>
@@ -466,7 +466,7 @@
             <w:noProof/>
             <w:webHidden/>
           </w:rPr>
-          <w:instrText xml:space="preserve"> PAGEREF _Toc37232045 \h </w:instrText>
+          <w:instrText xml:space="preserve"> PAGEREF _Toc43365102 \h </w:instrText>
         </w:r>
         <w:r>
           <w:rPr>
@@ -507,7 +507,7 @@
           <w:lang w:eastAsia="fr-CH"/>
         </w:rPr>
       </w:pPr>
-      <w:hyperlink w:anchor="_Toc37232046" w:history="1">
+      <w:hyperlink w:anchor="_Toc43365103" w:history="1">
         <w:r>
           <w:rPr>
             <w:rStyle w:val="Lienhypertexte"/>
@@ -545,7 +545,7 @@
           <w:rPr>
             <w:webHidden/>
           </w:rPr>
-          <w:instrText xml:space="preserve"> PAGEREF _Toc37232046 \h </w:instrText>
+          <w:instrText xml:space="preserve"> PAGEREF _Toc43365103 \h </w:instrText>
         </w:r>
         <w:r>
           <w:rPr>
@@ -587,7 +587,7 @@
           <w:lang w:eastAsia="fr-CH"/>
         </w:rPr>
       </w:pPr>
-      <w:hyperlink w:anchor="_Toc37232047" w:history="1">
+      <w:hyperlink w:anchor="_Toc43365104" w:history="1">
         <w:r>
           <w:rPr>
             <w:rStyle w:val="Lienhypertexte"/>
@@ -633,7 +633,7 @@
             <w:noProof/>
             <w:webHidden/>
           </w:rPr>
-          <w:instrText xml:space="preserve"> PAGEREF _Toc37232047 \h </w:instrText>
+          <w:instrText xml:space="preserve"> PAGEREF _Toc43365104 \h </w:instrText>
         </w:r>
         <w:r>
           <w:rPr>
@@ -666,9 +666,9 @@
     </w:p>
     <w:p>
       <w:pPr>
-        <w:pStyle w:val="TM2"/>
-        <w:tabs>
-          <w:tab w:val="left" w:pos="800"/>
+        <w:pStyle w:val="TM3"/>
+        <w:tabs>
+          <w:tab w:val="left" w:pos="1200"/>
           <w:tab w:val="right" w:leader="dot" w:pos="9060"/>
         </w:tabs>
         <w:rPr>
@@ -679,14 +679,13 @@
           <w:lang w:eastAsia="fr-CH"/>
         </w:rPr>
       </w:pPr>
-      <w:hyperlink w:anchor="_Toc37232048" w:history="1">
+      <w:hyperlink w:anchor="_Toc43365105" w:history="1">
         <w:r>
           <w:rPr>
             <w:rStyle w:val="Lienhypertexte"/>
-            <w:iCs/>
-            <w:noProof/>
-          </w:rPr>
-          <w:t>2.2</w:t>
+            <w:noProof/>
+          </w:rPr>
+          <w:t>2.1.1</w:t>
         </w:r>
         <w:r>
           <w:rPr>
@@ -701,10 +700,9 @@
         <w:r>
           <w:rPr>
             <w:rStyle w:val="Lienhypertexte"/>
-            <w:iCs/>
-            <w:noProof/>
-          </w:rPr>
-          <w:t>Stratégie de test</w:t>
+            <w:noProof/>
+          </w:rPr>
+          <w:t>MCD</w:t>
         </w:r>
         <w:r>
           <w:rPr>
@@ -725,7 +723,7 @@
             <w:noProof/>
             <w:webHidden/>
           </w:rPr>
-          <w:instrText xml:space="preserve"> PAGEREF _Toc37232048 \h </w:instrText>
+          <w:instrText xml:space="preserve"> PAGEREF _Toc43365105 \h </w:instrText>
         </w:r>
         <w:r>
           <w:rPr>
@@ -758,9 +756,9 @@
     </w:p>
     <w:p>
       <w:pPr>
-        <w:pStyle w:val="TM2"/>
-        <w:tabs>
-          <w:tab w:val="left" w:pos="800"/>
+        <w:pStyle w:val="TM3"/>
+        <w:tabs>
+          <w:tab w:val="left" w:pos="1200"/>
           <w:tab w:val="right" w:leader="dot" w:pos="9060"/>
         </w:tabs>
         <w:rPr>
@@ -771,14 +769,13 @@
           <w:lang w:eastAsia="fr-CH"/>
         </w:rPr>
       </w:pPr>
-      <w:hyperlink w:anchor="_Toc37232049" w:history="1">
+      <w:hyperlink w:anchor="_Toc43365106" w:history="1">
         <w:r>
           <w:rPr>
             <w:rStyle w:val="Lienhypertexte"/>
-            <w:iCs/>
-            <w:noProof/>
-          </w:rPr>
-          <w:t>2.3</w:t>
+            <w:noProof/>
+          </w:rPr>
+          <w:t>2.1.2</w:t>
         </w:r>
         <w:r>
           <w:rPr>
@@ -793,10 +790,9 @@
         <w:r>
           <w:rPr>
             <w:rStyle w:val="Lienhypertexte"/>
-            <w:iCs/>
-            <w:noProof/>
-          </w:rPr>
-          <w:t>Planification</w:t>
+            <w:noProof/>
+          </w:rPr>
+          <w:t>Maquettes</w:t>
         </w:r>
         <w:r>
           <w:rPr>
@@ -817,7 +813,7 @@
             <w:noProof/>
             <w:webHidden/>
           </w:rPr>
-          <w:instrText xml:space="preserve"> PAGEREF _Toc37232049 \h </w:instrText>
+          <w:instrText xml:space="preserve"> PAGEREF _Toc43365106 \h </w:instrText>
         </w:r>
         <w:r>
           <w:rPr>
@@ -837,7 +833,7 @@
             <w:noProof/>
             <w:webHidden/>
           </w:rPr>
-          <w:t>5</w:t>
+          <w:t>4</w:t>
         </w:r>
         <w:r>
           <w:rPr>
@@ -850,9 +846,9 @@
     </w:p>
     <w:p>
       <w:pPr>
-        <w:pStyle w:val="TM2"/>
-        <w:tabs>
-          <w:tab w:val="left" w:pos="800"/>
+        <w:pStyle w:val="TM3"/>
+        <w:tabs>
+          <w:tab w:val="left" w:pos="1200"/>
           <w:tab w:val="right" w:leader="dot" w:pos="9060"/>
         </w:tabs>
         <w:rPr>
@@ -863,13 +859,13 @@
           <w:lang w:eastAsia="fr-CH"/>
         </w:rPr>
       </w:pPr>
-      <w:hyperlink w:anchor="_Toc37232050" w:history="1">
+      <w:hyperlink w:anchor="_Toc43365107" w:history="1">
         <w:r>
           <w:rPr>
             <w:rStyle w:val="Lienhypertexte"/>
             <w:noProof/>
           </w:rPr>
-          <w:t>2.4</w:t>
+          <w:t>2.1.3</w:t>
         </w:r>
         <w:r>
           <w:rPr>
@@ -886,7 +882,7 @@
             <w:rStyle w:val="Lienhypertexte"/>
             <w:noProof/>
           </w:rPr>
-          <w:t>Dossier de conception</w:t>
+          <w:t>Uses case</w:t>
         </w:r>
         <w:r>
           <w:rPr>
@@ -907,7 +903,7 @@
             <w:noProof/>
             <w:webHidden/>
           </w:rPr>
-          <w:instrText xml:space="preserve"> PAGEREF _Toc37232050 \h </w:instrText>
+          <w:instrText xml:space="preserve"> PAGEREF _Toc43365107 \h </w:instrText>
         </w:r>
         <w:r>
           <w:rPr>
@@ -940,84 +936,9 @@
     </w:p>
     <w:p>
       <w:pPr>
-        <w:pStyle w:val="TM1"/>
-        <w:rPr>
-          <w:rFonts w:asciiTheme="minorHAnsi" w:eastAsiaTheme="minorEastAsia" w:hAnsiTheme="minorHAnsi" w:cstheme="minorBidi"/>
-          <w:sz w:val="22"/>
-          <w:szCs w:val="22"/>
-          <w:lang w:eastAsia="fr-CH"/>
-        </w:rPr>
-      </w:pPr>
-      <w:hyperlink w:anchor="_Toc37232051" w:history="1">
-        <w:r>
-          <w:rPr>
-            <w:rStyle w:val="Lienhypertexte"/>
-          </w:rPr>
-          <w:t>3</w:t>
-        </w:r>
-        <w:r>
-          <w:rPr>
-            <w:rFonts w:asciiTheme="minorHAnsi" w:eastAsiaTheme="minorEastAsia" w:hAnsiTheme="minorHAnsi" w:cstheme="minorBidi"/>
-            <w:sz w:val="22"/>
-            <w:szCs w:val="22"/>
-            <w:lang w:eastAsia="fr-CH"/>
-          </w:rPr>
-          <w:tab/>
-        </w:r>
-        <w:r>
-          <w:rPr>
-            <w:rStyle w:val="Lienhypertexte"/>
-          </w:rPr>
-          <w:t>Réalisation</w:t>
-        </w:r>
-        <w:r>
-          <w:rPr>
-            <w:webHidden/>
-          </w:rPr>
-          <w:tab/>
-        </w:r>
-        <w:r>
-          <w:rPr>
-            <w:webHidden/>
-          </w:rPr>
-          <w:fldChar w:fldCharType="begin"/>
-        </w:r>
-        <w:r>
-          <w:rPr>
-            <w:webHidden/>
-          </w:rPr>
-          <w:instrText xml:space="preserve"> PAGEREF _Toc37232051 \h </w:instrText>
-        </w:r>
-        <w:r>
-          <w:rPr>
-            <w:webHidden/>
-          </w:rPr>
-        </w:r>
-        <w:r>
-          <w:rPr>
-            <w:webHidden/>
-          </w:rPr>
-          <w:fldChar w:fldCharType="separate"/>
-        </w:r>
-        <w:r>
-          <w:rPr>
-            <w:webHidden/>
-          </w:rPr>
-          <w:t>6</w:t>
-        </w:r>
-        <w:r>
-          <w:rPr>
-            <w:webHidden/>
-          </w:rPr>
-          <w:fldChar w:fldCharType="end"/>
-        </w:r>
-      </w:hyperlink>
-    </w:p>
-    <w:p>
-      <w:pPr>
-        <w:pStyle w:val="TM2"/>
-        <w:tabs>
-          <w:tab w:val="left" w:pos="800"/>
+        <w:pStyle w:val="TM3"/>
+        <w:tabs>
+          <w:tab w:val="left" w:pos="1200"/>
           <w:tab w:val="right" w:leader="dot" w:pos="9060"/>
         </w:tabs>
         <w:rPr>
@@ -1028,14 +949,13 @@
           <w:lang w:eastAsia="fr-CH"/>
         </w:rPr>
       </w:pPr>
-      <w:hyperlink w:anchor="_Toc37232052" w:history="1">
+      <w:hyperlink w:anchor="_Toc43365108" w:history="1">
         <w:r>
           <w:rPr>
             <w:rStyle w:val="Lienhypertexte"/>
-            <w:iCs/>
-            <w:noProof/>
-          </w:rPr>
-          <w:t>3.1</w:t>
+            <w:noProof/>
+          </w:rPr>
+          <w:t>2.1.4</w:t>
         </w:r>
         <w:r>
           <w:rPr>
@@ -1050,10 +970,9 @@
         <w:r>
           <w:rPr>
             <w:rStyle w:val="Lienhypertexte"/>
-            <w:iCs/>
-            <w:noProof/>
-          </w:rPr>
-          <w:t>Dossier de réalisation</w:t>
+            <w:noProof/>
+          </w:rPr>
+          <w:t>Scénarios</w:t>
         </w:r>
         <w:r>
           <w:rPr>
@@ -1074,7 +993,7 @@
             <w:noProof/>
             <w:webHidden/>
           </w:rPr>
-          <w:instrText xml:space="preserve"> PAGEREF _Toc37232052 \h </w:instrText>
+          <w:instrText xml:space="preserve"> PAGEREF _Toc43365108 \h </w:instrText>
         </w:r>
         <w:r>
           <w:rPr>
@@ -1120,14 +1039,14 @@
           <w:lang w:eastAsia="fr-CH"/>
         </w:rPr>
       </w:pPr>
-      <w:hyperlink w:anchor="_Toc37232053" w:history="1">
+      <w:hyperlink w:anchor="_Toc43365109" w:history="1">
         <w:r>
           <w:rPr>
             <w:rStyle w:val="Lienhypertexte"/>
             <w:iCs/>
             <w:noProof/>
           </w:rPr>
-          <w:t>3.2</w:t>
+          <w:t>2.2</w:t>
         </w:r>
         <w:r>
           <w:rPr>
@@ -1145,7 +1064,7 @@
             <w:iCs/>
             <w:noProof/>
           </w:rPr>
-          <w:t>Description des tests effectués</w:t>
+          <w:t>Stratégie de test</w:t>
         </w:r>
         <w:r>
           <w:rPr>
@@ -1166,7 +1085,7 @@
             <w:noProof/>
             <w:webHidden/>
           </w:rPr>
-          <w:instrText xml:space="preserve"> PAGEREF _Toc37232053 \h </w:instrText>
+          <w:instrText xml:space="preserve"> PAGEREF _Toc43365109 \h </w:instrText>
         </w:r>
         <w:r>
           <w:rPr>
@@ -1199,9 +1118,9 @@
     </w:p>
     <w:p>
       <w:pPr>
-        <w:pStyle w:val="TM3"/>
-        <w:tabs>
-          <w:tab w:val="left" w:pos="1200"/>
+        <w:pStyle w:val="TM2"/>
+        <w:tabs>
+          <w:tab w:val="left" w:pos="800"/>
           <w:tab w:val="right" w:leader="dot" w:pos="9060"/>
         </w:tabs>
         <w:rPr>
@@ -1212,13 +1131,14 @@
           <w:lang w:eastAsia="fr-CH"/>
         </w:rPr>
       </w:pPr>
-      <w:hyperlink w:anchor="_Toc37232054" w:history="1">
+      <w:hyperlink w:anchor="_Toc43365110" w:history="1">
         <w:r>
           <w:rPr>
             <w:rStyle w:val="Lienhypertexte"/>
-            <w:noProof/>
-          </w:rPr>
-          <w:t>3.2.1</w:t>
+            <w:iCs/>
+            <w:noProof/>
+          </w:rPr>
+          <w:t>2.3</w:t>
         </w:r>
         <w:r>
           <w:rPr>
@@ -1233,9 +1153,10 @@
         <w:r>
           <w:rPr>
             <w:rStyle w:val="Lienhypertexte"/>
-            <w:noProof/>
-          </w:rPr>
-          <w:t>Résultats</w:t>
+            <w:iCs/>
+            <w:noProof/>
+          </w:rPr>
+          <w:t>Planification</w:t>
         </w:r>
         <w:r>
           <w:rPr>
@@ -1256,7 +1177,7 @@
             <w:noProof/>
             <w:webHidden/>
           </w:rPr>
-          <w:instrText xml:space="preserve"> PAGEREF _Toc37232054 \h </w:instrText>
+          <w:instrText xml:space="preserve"> PAGEREF _Toc43365110 \h </w:instrText>
         </w:r>
         <w:r>
           <w:rPr>
@@ -1276,7 +1197,7 @@
             <w:noProof/>
             <w:webHidden/>
           </w:rPr>
-          <w:t>7</w:t>
+          <w:t>8</w:t>
         </w:r>
         <w:r>
           <w:rPr>
@@ -1302,14 +1223,13 @@
           <w:lang w:eastAsia="fr-CH"/>
         </w:rPr>
       </w:pPr>
-      <w:hyperlink w:anchor="_Toc37232055" w:history="1">
+      <w:hyperlink w:anchor="_Toc43365111" w:history="1">
         <w:r>
           <w:rPr>
             <w:rStyle w:val="Lienhypertexte"/>
-            <w:iCs/>
-            <w:noProof/>
-          </w:rPr>
-          <w:t>3.3</w:t>
+            <w:noProof/>
+          </w:rPr>
+          <w:t>2.4</w:t>
         </w:r>
         <w:r>
           <w:rPr>
@@ -1324,10 +1244,9 @@
         <w:r>
           <w:rPr>
             <w:rStyle w:val="Lienhypertexte"/>
-            <w:iCs/>
-            <w:noProof/>
-          </w:rPr>
-          <w:t>Liste des documents fournis</w:t>
+            <w:noProof/>
+          </w:rPr>
+          <w:t>Dossier de conception</w:t>
         </w:r>
         <w:r>
           <w:rPr>
@@ -1348,7 +1267,7 @@
             <w:noProof/>
             <w:webHidden/>
           </w:rPr>
-          <w:instrText xml:space="preserve"> PAGEREF _Toc37232055 \h </w:instrText>
+          <w:instrText xml:space="preserve"> PAGEREF _Toc43365111 \h </w:instrText>
         </w:r>
         <w:r>
           <w:rPr>
@@ -1368,7 +1287,7 @@
             <w:noProof/>
             <w:webHidden/>
           </w:rPr>
-          <w:t>7</w:t>
+          <w:t>8</w:t>
         </w:r>
         <w:r>
           <w:rPr>
@@ -1389,12 +1308,12 @@
           <w:lang w:eastAsia="fr-CH"/>
         </w:rPr>
       </w:pPr>
-      <w:hyperlink w:anchor="_Toc37232056" w:history="1">
+      <w:hyperlink w:anchor="_Toc43365112" w:history="1">
         <w:r>
           <w:rPr>
             <w:rStyle w:val="Lienhypertexte"/>
           </w:rPr>
-          <w:t>4</w:t>
+          <w:t>3</w:t>
         </w:r>
         <w:r>
           <w:rPr>
@@ -1409,7 +1328,7 @@
           <w:rPr>
             <w:rStyle w:val="Lienhypertexte"/>
           </w:rPr>
-          <w:t>Conclusions</w:t>
+          <w:t>Réalisation</w:t>
         </w:r>
         <w:r>
           <w:rPr>
@@ -1427,7 +1346,7 @@
           <w:rPr>
             <w:webHidden/>
           </w:rPr>
-          <w:instrText xml:space="preserve"> PAGEREF _Toc37232056 \h </w:instrText>
+          <w:instrText xml:space="preserve"> PAGEREF _Toc43365112 \h </w:instrText>
         </w:r>
         <w:r>
           <w:rPr>
@@ -1444,84 +1363,7 @@
           <w:rPr>
             <w:webHidden/>
           </w:rPr>
-          <w:t>8</w:t>
-        </w:r>
-        <w:r>
-          <w:rPr>
-            <w:webHidden/>
-          </w:rPr>
-          <w:fldChar w:fldCharType="end"/>
-        </w:r>
-      </w:hyperlink>
-    </w:p>
-    <w:p>
-      <w:pPr>
-        <w:pStyle w:val="TM1"/>
-        <w:rPr>
-          <w:rFonts w:asciiTheme="minorHAnsi" w:eastAsiaTheme="minorEastAsia" w:hAnsiTheme="minorHAnsi" w:cstheme="minorBidi"/>
-          <w:sz w:val="22"/>
-          <w:szCs w:val="22"/>
-          <w:lang w:eastAsia="fr-CH"/>
-        </w:rPr>
-      </w:pPr>
-      <w:hyperlink w:anchor="_Toc37232057" w:history="1">
-        <w:r>
-          <w:rPr>
-            <w:rStyle w:val="Lienhypertexte"/>
-            <w:rFonts w:cs="Arial"/>
-            <w:i/>
-          </w:rPr>
-          <w:t>5</w:t>
-        </w:r>
-        <w:r>
-          <w:rPr>
-            <w:rFonts w:asciiTheme="minorHAnsi" w:eastAsiaTheme="minorEastAsia" w:hAnsiTheme="minorHAnsi" w:cstheme="minorBidi"/>
-            <w:sz w:val="22"/>
-            <w:szCs w:val="22"/>
-            <w:lang w:eastAsia="fr-CH"/>
-          </w:rPr>
-          <w:tab/>
-        </w:r>
-        <w:r>
-          <w:rPr>
-            <w:rStyle w:val="Lienhypertexte"/>
-          </w:rPr>
-          <w:t>Annexes</w:t>
-        </w:r>
-        <w:r>
-          <w:rPr>
-            <w:webHidden/>
-          </w:rPr>
-          <w:tab/>
-        </w:r>
-        <w:r>
-          <w:rPr>
-            <w:webHidden/>
-          </w:rPr>
-          <w:fldChar w:fldCharType="begin"/>
-        </w:r>
-        <w:r>
-          <w:rPr>
-            <w:webHidden/>
-          </w:rPr>
-          <w:instrText xml:space="preserve"> PAGEREF _Toc37232057 \h </w:instrText>
-        </w:r>
-        <w:r>
-          <w:rPr>
-            <w:webHidden/>
-          </w:rPr>
-        </w:r>
-        <w:r>
-          <w:rPr>
-            <w:webHidden/>
-          </w:rPr>
-          <w:fldChar w:fldCharType="separate"/>
-        </w:r>
-        <w:r>
-          <w:rPr>
-            <w:webHidden/>
-          </w:rPr>
-          <w:t>8</w:t>
+          <w:t>9</w:t>
         </w:r>
         <w:r>
           <w:rPr>
@@ -1546,14 +1388,14 @@
           <w:lang w:eastAsia="fr-CH"/>
         </w:rPr>
       </w:pPr>
-      <w:hyperlink w:anchor="_Toc37232058" w:history="1">
+      <w:hyperlink w:anchor="_Toc43365113" w:history="1">
         <w:r>
           <w:rPr>
             <w:rStyle w:val="Lienhypertexte"/>
             <w:iCs/>
             <w:noProof/>
           </w:rPr>
-          <w:t>5.1</w:t>
+          <w:t>3.1</w:t>
         </w:r>
         <w:r>
           <w:rPr>
@@ -1571,7 +1413,7 @@
             <w:iCs/>
             <w:noProof/>
           </w:rPr>
-          <w:t>Sources – Bibliographie</w:t>
+          <w:t>Dossier de réalisation</w:t>
         </w:r>
         <w:r>
           <w:rPr>
@@ -1592,7 +1434,7 @@
             <w:noProof/>
             <w:webHidden/>
           </w:rPr>
-          <w:instrText xml:space="preserve"> PAGEREF _Toc37232058 \h </w:instrText>
+          <w:instrText xml:space="preserve"> PAGEREF _Toc43365113 \h </w:instrText>
         </w:r>
         <w:r>
           <w:rPr>
@@ -1612,7 +1454,7 @@
             <w:noProof/>
             <w:webHidden/>
           </w:rPr>
-          <w:t>8</w:t>
+          <w:t>9</w:t>
         </w:r>
         <w:r>
           <w:rPr>
@@ -1625,9 +1467,9 @@
     </w:p>
     <w:p>
       <w:pPr>
-        <w:pStyle w:val="TM2"/>
-        <w:tabs>
-          <w:tab w:val="left" w:pos="800"/>
+        <w:pStyle w:val="TM3"/>
+        <w:tabs>
+          <w:tab w:val="left" w:pos="1200"/>
           <w:tab w:val="right" w:leader="dot" w:pos="9060"/>
         </w:tabs>
         <w:rPr>
@@ -1638,14 +1480,13 @@
           <w:lang w:eastAsia="fr-CH"/>
         </w:rPr>
       </w:pPr>
-      <w:hyperlink w:anchor="_Toc37232059" w:history="1">
+      <w:hyperlink w:anchor="_Toc43365114" w:history="1">
         <w:r>
           <w:rPr>
             <w:rStyle w:val="Lienhypertexte"/>
-            <w:iCs/>
-            <w:noProof/>
-          </w:rPr>
-          <w:t>5.2</w:t>
+            <w:noProof/>
+          </w:rPr>
+          <w:t>3.1.1</w:t>
         </w:r>
         <w:r>
           <w:rPr>
@@ -1660,20 +1501,364 @@
         <w:r>
           <w:rPr>
             <w:rStyle w:val="Lienhypertexte"/>
+            <w:noProof/>
+          </w:rPr>
+          <w:t>Local</w:t>
+        </w:r>
+        <w:r>
+          <w:rPr>
+            <w:noProof/>
+            <w:webHidden/>
+          </w:rPr>
+          <w:tab/>
+        </w:r>
+        <w:r>
+          <w:rPr>
+            <w:noProof/>
+            <w:webHidden/>
+          </w:rPr>
+          <w:fldChar w:fldCharType="begin"/>
+        </w:r>
+        <w:r>
+          <w:rPr>
+            <w:noProof/>
+            <w:webHidden/>
+          </w:rPr>
+          <w:instrText xml:space="preserve"> PAGEREF _Toc43365114 \h </w:instrText>
+        </w:r>
+        <w:r>
+          <w:rPr>
+            <w:noProof/>
+            <w:webHidden/>
+          </w:rPr>
+        </w:r>
+        <w:r>
+          <w:rPr>
+            <w:noProof/>
+            <w:webHidden/>
+          </w:rPr>
+          <w:fldChar w:fldCharType="separate"/>
+        </w:r>
+        <w:r>
+          <w:rPr>
+            <w:noProof/>
+            <w:webHidden/>
+          </w:rPr>
+          <w:t>9</w:t>
+        </w:r>
+        <w:r>
+          <w:rPr>
+            <w:noProof/>
+            <w:webHidden/>
+          </w:rPr>
+          <w:fldChar w:fldCharType="end"/>
+        </w:r>
+      </w:hyperlink>
+    </w:p>
+    <w:p>
+      <w:pPr>
+        <w:pStyle w:val="TM3"/>
+        <w:tabs>
+          <w:tab w:val="left" w:pos="1200"/>
+          <w:tab w:val="right" w:leader="dot" w:pos="9060"/>
+        </w:tabs>
+        <w:rPr>
+          <w:rFonts w:asciiTheme="minorHAnsi" w:eastAsiaTheme="minorEastAsia" w:hAnsiTheme="minorHAnsi" w:cstheme="minorBidi"/>
+          <w:noProof/>
+          <w:sz w:val="22"/>
+          <w:szCs w:val="22"/>
+          <w:lang w:eastAsia="fr-CH"/>
+        </w:rPr>
+      </w:pPr>
+      <w:hyperlink w:anchor="_Toc43365115" w:history="1">
+        <w:r>
+          <w:rPr>
+            <w:rStyle w:val="Lienhypertexte"/>
+            <w:noProof/>
+          </w:rPr>
+          <w:t>3.1.2</w:t>
+        </w:r>
+        <w:r>
+          <w:rPr>
+            <w:rFonts w:asciiTheme="minorHAnsi" w:eastAsiaTheme="minorEastAsia" w:hAnsiTheme="minorHAnsi" w:cstheme="minorBidi"/>
+            <w:noProof/>
+            <w:sz w:val="22"/>
+            <w:szCs w:val="22"/>
+            <w:lang w:eastAsia="fr-CH"/>
+          </w:rPr>
+          <w:tab/>
+        </w:r>
+        <w:r>
+          <w:rPr>
+            <w:rStyle w:val="Lienhypertexte"/>
+            <w:noProof/>
+          </w:rPr>
+          <w:t>Distant</w:t>
+        </w:r>
+        <w:r>
+          <w:rPr>
+            <w:noProof/>
+            <w:webHidden/>
+          </w:rPr>
+          <w:tab/>
+        </w:r>
+        <w:r>
+          <w:rPr>
+            <w:noProof/>
+            <w:webHidden/>
+          </w:rPr>
+          <w:fldChar w:fldCharType="begin"/>
+        </w:r>
+        <w:r>
+          <w:rPr>
+            <w:noProof/>
+            <w:webHidden/>
+          </w:rPr>
+          <w:instrText xml:space="preserve"> PAGEREF _Toc43365115 \h </w:instrText>
+        </w:r>
+        <w:r>
+          <w:rPr>
+            <w:noProof/>
+            <w:webHidden/>
+          </w:rPr>
+        </w:r>
+        <w:r>
+          <w:rPr>
+            <w:noProof/>
+            <w:webHidden/>
+          </w:rPr>
+          <w:fldChar w:fldCharType="separate"/>
+        </w:r>
+        <w:r>
+          <w:rPr>
+            <w:noProof/>
+            <w:webHidden/>
+          </w:rPr>
+          <w:t>9</w:t>
+        </w:r>
+        <w:r>
+          <w:rPr>
+            <w:noProof/>
+            <w:webHidden/>
+          </w:rPr>
+          <w:fldChar w:fldCharType="end"/>
+        </w:r>
+      </w:hyperlink>
+    </w:p>
+    <w:p>
+      <w:pPr>
+        <w:pStyle w:val="TM3"/>
+        <w:tabs>
+          <w:tab w:val="right" w:leader="dot" w:pos="9060"/>
+        </w:tabs>
+        <w:rPr>
+          <w:rFonts w:asciiTheme="minorHAnsi" w:eastAsiaTheme="minorEastAsia" w:hAnsiTheme="minorHAnsi" w:cstheme="minorBidi"/>
+          <w:noProof/>
+          <w:sz w:val="22"/>
+          <w:szCs w:val="22"/>
+          <w:lang w:eastAsia="fr-CH"/>
+        </w:rPr>
+      </w:pPr>
+      <w:hyperlink w:anchor="_Toc43365116" w:history="1">
+        <w:r>
+          <w:rPr>
+            <w:rStyle w:val="Lienhypertexte"/>
+            <w:noProof/>
+          </w:rPr>
+          <w:t>URL : https://github.com/JonatanPERRET/Bataille.Navale</w:t>
+        </w:r>
+        <w:r>
+          <w:rPr>
+            <w:noProof/>
+            <w:webHidden/>
+          </w:rPr>
+          <w:tab/>
+        </w:r>
+        <w:r>
+          <w:rPr>
+            <w:noProof/>
+            <w:webHidden/>
+          </w:rPr>
+          <w:fldChar w:fldCharType="begin"/>
+        </w:r>
+        <w:r>
+          <w:rPr>
+            <w:noProof/>
+            <w:webHidden/>
+          </w:rPr>
+          <w:instrText xml:space="preserve"> PAGEREF _Toc43365116 \h </w:instrText>
+        </w:r>
+        <w:r>
+          <w:rPr>
+            <w:noProof/>
+            <w:webHidden/>
+          </w:rPr>
+        </w:r>
+        <w:r>
+          <w:rPr>
+            <w:noProof/>
+            <w:webHidden/>
+          </w:rPr>
+          <w:fldChar w:fldCharType="separate"/>
+        </w:r>
+        <w:r>
+          <w:rPr>
+            <w:noProof/>
+            <w:webHidden/>
+          </w:rPr>
+          <w:t>9</w:t>
+        </w:r>
+        <w:r>
+          <w:rPr>
+            <w:noProof/>
+            <w:webHidden/>
+          </w:rPr>
+          <w:fldChar w:fldCharType="end"/>
+        </w:r>
+      </w:hyperlink>
+    </w:p>
+    <w:p>
+      <w:pPr>
+        <w:pStyle w:val="TM3"/>
+        <w:tabs>
+          <w:tab w:val="left" w:pos="800"/>
+          <w:tab w:val="right" w:leader="dot" w:pos="9060"/>
+        </w:tabs>
+        <w:rPr>
+          <w:rFonts w:asciiTheme="minorHAnsi" w:eastAsiaTheme="minorEastAsia" w:hAnsiTheme="minorHAnsi" w:cstheme="minorBidi"/>
+          <w:noProof/>
+          <w:sz w:val="22"/>
+          <w:szCs w:val="22"/>
+          <w:lang w:eastAsia="fr-CH"/>
+        </w:rPr>
+      </w:pPr>
+      <w:hyperlink w:anchor="_Toc43365117" w:history="1">
+        <w:r>
+          <w:rPr>
+            <w:rStyle w:val="Lienhypertexte"/>
+            <w:rFonts w:ascii="Symbol" w:hAnsi="Symbol"/>
+            <w:noProof/>
+          </w:rPr>
+          <w:t></w:t>
+        </w:r>
+        <w:r>
+          <w:rPr>
+            <w:rFonts w:asciiTheme="minorHAnsi" w:eastAsiaTheme="minorEastAsia" w:hAnsiTheme="minorHAnsi" w:cstheme="minorBidi"/>
+            <w:noProof/>
+            <w:sz w:val="22"/>
+            <w:szCs w:val="22"/>
+            <w:lang w:eastAsia="fr-CH"/>
+          </w:rPr>
+          <w:tab/>
+        </w:r>
+        <w:r>
+          <w:rPr>
+            <w:rStyle w:val="Lienhypertexte"/>
+            <w:noProof/>
+          </w:rPr>
+          <w:t>Main.c</w:t>
+        </w:r>
+        <w:r>
+          <w:rPr>
+            <w:noProof/>
+            <w:webHidden/>
+          </w:rPr>
+          <w:tab/>
+        </w:r>
+        <w:r>
+          <w:rPr>
+            <w:noProof/>
+            <w:webHidden/>
+          </w:rPr>
+          <w:fldChar w:fldCharType="begin"/>
+        </w:r>
+        <w:r>
+          <w:rPr>
+            <w:noProof/>
+            <w:webHidden/>
+          </w:rPr>
+          <w:instrText xml:space="preserve"> PAGEREF _Toc43365117 \h </w:instrText>
+        </w:r>
+        <w:r>
+          <w:rPr>
+            <w:noProof/>
+            <w:webHidden/>
+          </w:rPr>
+        </w:r>
+        <w:r>
+          <w:rPr>
+            <w:noProof/>
+            <w:webHidden/>
+          </w:rPr>
+          <w:fldChar w:fldCharType="separate"/>
+        </w:r>
+        <w:r>
+          <w:rPr>
+            <w:noProof/>
+            <w:webHidden/>
+          </w:rPr>
+          <w:t>9</w:t>
+        </w:r>
+        <w:r>
+          <w:rPr>
+            <w:noProof/>
+            <w:webHidden/>
+          </w:rPr>
+          <w:fldChar w:fldCharType="end"/>
+        </w:r>
+      </w:hyperlink>
+    </w:p>
+    <w:p>
+      <w:pPr>
+        <w:pStyle w:val="TM2"/>
+        <w:tabs>
+          <w:tab w:val="left" w:pos="800"/>
+          <w:tab w:val="right" w:leader="dot" w:pos="9060"/>
+        </w:tabs>
+        <w:rPr>
+          <w:rFonts w:asciiTheme="minorHAnsi" w:eastAsiaTheme="minorEastAsia" w:hAnsiTheme="minorHAnsi" w:cstheme="minorBidi"/>
+          <w:noProof/>
+          <w:sz w:val="22"/>
+          <w:szCs w:val="22"/>
+          <w:lang w:eastAsia="fr-CH"/>
+        </w:rPr>
+      </w:pPr>
+      <w:hyperlink w:anchor="_Toc43365118" w:history="1">
+        <w:r>
+          <w:rPr>
+            <w:rStyle w:val="Lienhypertexte"/>
             <w:iCs/>
             <w:noProof/>
           </w:rPr>
-          <w:t>Journal de travail</w:t>
-        </w:r>
-        <w:r>
-          <w:rPr>
-            <w:noProof/>
-            <w:webHidden/>
+          <w:t>3.2</w:t>
+        </w:r>
+        <w:r>
+          <w:rPr>
+            <w:rFonts w:asciiTheme="minorHAnsi" w:eastAsiaTheme="minorEastAsia" w:hAnsiTheme="minorHAnsi" w:cstheme="minorBidi"/>
+            <w:noProof/>
+            <w:sz w:val="22"/>
+            <w:szCs w:val="22"/>
+            <w:lang w:eastAsia="fr-CH"/>
           </w:rPr>
           <w:tab/>
         </w:r>
         <w:r>
           <w:rPr>
+            <w:rStyle w:val="Lienhypertexte"/>
+            <w:iCs/>
+            <w:noProof/>
+          </w:rPr>
+          <w:t>Description des tests effectués</w:t>
+        </w:r>
+        <w:r>
+          <w:rPr>
+            <w:noProof/>
+            <w:webHidden/>
+          </w:rPr>
+          <w:tab/>
+        </w:r>
+        <w:r>
+          <w:rPr>
             <w:noProof/>
             <w:webHidden/>
           </w:rPr>
@@ -1684,7 +1869,7 @@
             <w:noProof/>
             <w:webHidden/>
           </w:rPr>
-          <w:instrText xml:space="preserve"> PAGEREF _Toc37232059 \h </w:instrText>
+          <w:instrText xml:space="preserve"> PAGEREF _Toc43365118 \h </w:instrText>
         </w:r>
         <w:r>
           <w:rPr>
@@ -1704,7 +1889,433 @@
             <w:noProof/>
             <w:webHidden/>
           </w:rPr>
-          <w:t>8</w:t>
+          <w:t>10</w:t>
+        </w:r>
+        <w:r>
+          <w:rPr>
+            <w:noProof/>
+            <w:webHidden/>
+          </w:rPr>
+          <w:fldChar w:fldCharType="end"/>
+        </w:r>
+      </w:hyperlink>
+    </w:p>
+    <w:p>
+      <w:pPr>
+        <w:pStyle w:val="TM3"/>
+        <w:tabs>
+          <w:tab w:val="left" w:pos="1200"/>
+          <w:tab w:val="right" w:leader="dot" w:pos="9060"/>
+        </w:tabs>
+        <w:rPr>
+          <w:rFonts w:asciiTheme="minorHAnsi" w:eastAsiaTheme="minorEastAsia" w:hAnsiTheme="minorHAnsi" w:cstheme="minorBidi"/>
+          <w:noProof/>
+          <w:sz w:val="22"/>
+          <w:szCs w:val="22"/>
+          <w:lang w:eastAsia="fr-CH"/>
+        </w:rPr>
+      </w:pPr>
+      <w:hyperlink w:anchor="_Toc43365119" w:history="1">
+        <w:r>
+          <w:rPr>
+            <w:rStyle w:val="Lienhypertexte"/>
+            <w:noProof/>
+          </w:rPr>
+          <w:t>3.2.1</w:t>
+        </w:r>
+        <w:r>
+          <w:rPr>
+            <w:rFonts w:asciiTheme="minorHAnsi" w:eastAsiaTheme="minorEastAsia" w:hAnsiTheme="minorHAnsi" w:cstheme="minorBidi"/>
+            <w:noProof/>
+            <w:sz w:val="22"/>
+            <w:szCs w:val="22"/>
+            <w:lang w:eastAsia="fr-CH"/>
+          </w:rPr>
+          <w:tab/>
+        </w:r>
+        <w:r>
+          <w:rPr>
+            <w:rStyle w:val="Lienhypertexte"/>
+            <w:noProof/>
+          </w:rPr>
+          <w:t>Résultats</w:t>
+        </w:r>
+        <w:r>
+          <w:rPr>
+            <w:noProof/>
+            <w:webHidden/>
+          </w:rPr>
+          <w:tab/>
+        </w:r>
+        <w:r>
+          <w:rPr>
+            <w:noProof/>
+            <w:webHidden/>
+          </w:rPr>
+          <w:fldChar w:fldCharType="begin"/>
+        </w:r>
+        <w:r>
+          <w:rPr>
+            <w:noProof/>
+            <w:webHidden/>
+          </w:rPr>
+          <w:instrText xml:space="preserve"> PAGEREF _Toc43365119 \h </w:instrText>
+        </w:r>
+        <w:r>
+          <w:rPr>
+            <w:noProof/>
+            <w:webHidden/>
+          </w:rPr>
+        </w:r>
+        <w:r>
+          <w:rPr>
+            <w:noProof/>
+            <w:webHidden/>
+          </w:rPr>
+          <w:fldChar w:fldCharType="separate"/>
+        </w:r>
+        <w:r>
+          <w:rPr>
+            <w:noProof/>
+            <w:webHidden/>
+          </w:rPr>
+          <w:t>10</w:t>
+        </w:r>
+        <w:r>
+          <w:rPr>
+            <w:noProof/>
+            <w:webHidden/>
+          </w:rPr>
+          <w:fldChar w:fldCharType="end"/>
+        </w:r>
+      </w:hyperlink>
+    </w:p>
+    <w:p>
+      <w:pPr>
+        <w:pStyle w:val="TM2"/>
+        <w:tabs>
+          <w:tab w:val="left" w:pos="800"/>
+          <w:tab w:val="right" w:leader="dot" w:pos="9060"/>
+        </w:tabs>
+        <w:rPr>
+          <w:rFonts w:asciiTheme="minorHAnsi" w:eastAsiaTheme="minorEastAsia" w:hAnsiTheme="minorHAnsi" w:cstheme="minorBidi"/>
+          <w:noProof/>
+          <w:sz w:val="22"/>
+          <w:szCs w:val="22"/>
+          <w:lang w:eastAsia="fr-CH"/>
+        </w:rPr>
+      </w:pPr>
+      <w:hyperlink w:anchor="_Toc43365120" w:history="1">
+        <w:r>
+          <w:rPr>
+            <w:rStyle w:val="Lienhypertexte"/>
+            <w:iCs/>
+            <w:noProof/>
+          </w:rPr>
+          <w:t>3.3</w:t>
+        </w:r>
+        <w:r>
+          <w:rPr>
+            <w:rFonts w:asciiTheme="minorHAnsi" w:eastAsiaTheme="minorEastAsia" w:hAnsiTheme="minorHAnsi" w:cstheme="minorBidi"/>
+            <w:noProof/>
+            <w:sz w:val="22"/>
+            <w:szCs w:val="22"/>
+            <w:lang w:eastAsia="fr-CH"/>
+          </w:rPr>
+          <w:tab/>
+        </w:r>
+        <w:r>
+          <w:rPr>
+            <w:rStyle w:val="Lienhypertexte"/>
+            <w:iCs/>
+            <w:noProof/>
+          </w:rPr>
+          <w:t>Liste des documents fournis</w:t>
+        </w:r>
+        <w:r>
+          <w:rPr>
+            <w:noProof/>
+            <w:webHidden/>
+          </w:rPr>
+          <w:tab/>
+        </w:r>
+        <w:r>
+          <w:rPr>
+            <w:noProof/>
+            <w:webHidden/>
+          </w:rPr>
+          <w:fldChar w:fldCharType="begin"/>
+        </w:r>
+        <w:r>
+          <w:rPr>
+            <w:noProof/>
+            <w:webHidden/>
+          </w:rPr>
+          <w:instrText xml:space="preserve"> PAGEREF _Toc43365120 \h </w:instrText>
+        </w:r>
+        <w:r>
+          <w:rPr>
+            <w:noProof/>
+            <w:webHidden/>
+          </w:rPr>
+        </w:r>
+        <w:r>
+          <w:rPr>
+            <w:noProof/>
+            <w:webHidden/>
+          </w:rPr>
+          <w:fldChar w:fldCharType="separate"/>
+        </w:r>
+        <w:r>
+          <w:rPr>
+            <w:noProof/>
+            <w:webHidden/>
+          </w:rPr>
+          <w:t>10</w:t>
+        </w:r>
+        <w:r>
+          <w:rPr>
+            <w:noProof/>
+            <w:webHidden/>
+          </w:rPr>
+          <w:fldChar w:fldCharType="end"/>
+        </w:r>
+      </w:hyperlink>
+    </w:p>
+    <w:p>
+      <w:pPr>
+        <w:pStyle w:val="TM1"/>
+        <w:rPr>
+          <w:rFonts w:asciiTheme="minorHAnsi" w:eastAsiaTheme="minorEastAsia" w:hAnsiTheme="minorHAnsi" w:cstheme="minorBidi"/>
+          <w:sz w:val="22"/>
+          <w:szCs w:val="22"/>
+          <w:lang w:eastAsia="fr-CH"/>
+        </w:rPr>
+      </w:pPr>
+      <w:hyperlink w:anchor="_Toc43365121" w:history="1">
+        <w:r>
+          <w:rPr>
+            <w:rStyle w:val="Lienhypertexte"/>
+          </w:rPr>
+          <w:t>4</w:t>
+        </w:r>
+        <w:r>
+          <w:rPr>
+            <w:rFonts w:asciiTheme="minorHAnsi" w:eastAsiaTheme="minorEastAsia" w:hAnsiTheme="minorHAnsi" w:cstheme="minorBidi"/>
+            <w:sz w:val="22"/>
+            <w:szCs w:val="22"/>
+            <w:lang w:eastAsia="fr-CH"/>
+          </w:rPr>
+          <w:tab/>
+        </w:r>
+        <w:r>
+          <w:rPr>
+            <w:rStyle w:val="Lienhypertexte"/>
+          </w:rPr>
+          <w:t>Conclusions</w:t>
+        </w:r>
+        <w:r>
+          <w:rPr>
+            <w:webHidden/>
+          </w:rPr>
+          <w:tab/>
+        </w:r>
+        <w:r>
+          <w:rPr>
+            <w:webHidden/>
+          </w:rPr>
+          <w:fldChar w:fldCharType="begin"/>
+        </w:r>
+        <w:r>
+          <w:rPr>
+            <w:webHidden/>
+          </w:rPr>
+          <w:instrText xml:space="preserve"> PAGEREF _Toc43365121 \h </w:instrText>
+        </w:r>
+        <w:r>
+          <w:rPr>
+            <w:webHidden/>
+          </w:rPr>
+        </w:r>
+        <w:r>
+          <w:rPr>
+            <w:webHidden/>
+          </w:rPr>
+          <w:fldChar w:fldCharType="separate"/>
+        </w:r>
+        <w:r>
+          <w:rPr>
+            <w:webHidden/>
+          </w:rPr>
+          <w:t>11</w:t>
+        </w:r>
+        <w:r>
+          <w:rPr>
+            <w:webHidden/>
+          </w:rPr>
+          <w:fldChar w:fldCharType="end"/>
+        </w:r>
+      </w:hyperlink>
+    </w:p>
+    <w:p>
+      <w:pPr>
+        <w:pStyle w:val="TM1"/>
+        <w:rPr>
+          <w:rFonts w:asciiTheme="minorHAnsi" w:eastAsiaTheme="minorEastAsia" w:hAnsiTheme="minorHAnsi" w:cstheme="minorBidi"/>
+          <w:sz w:val="22"/>
+          <w:szCs w:val="22"/>
+          <w:lang w:eastAsia="fr-CH"/>
+        </w:rPr>
+      </w:pPr>
+      <w:hyperlink w:anchor="_Toc43365122" w:history="1">
+        <w:r>
+          <w:rPr>
+            <w:rStyle w:val="Lienhypertexte"/>
+            <w:rFonts w:cs="Arial"/>
+            <w:i/>
+          </w:rPr>
+          <w:t>5</w:t>
+        </w:r>
+        <w:r>
+          <w:rPr>
+            <w:rFonts w:asciiTheme="minorHAnsi" w:eastAsiaTheme="minorEastAsia" w:hAnsiTheme="minorHAnsi" w:cstheme="minorBidi"/>
+            <w:sz w:val="22"/>
+            <w:szCs w:val="22"/>
+            <w:lang w:eastAsia="fr-CH"/>
+          </w:rPr>
+          <w:tab/>
+        </w:r>
+        <w:r>
+          <w:rPr>
+            <w:rStyle w:val="Lienhypertexte"/>
+          </w:rPr>
+          <w:t>Annexes</w:t>
+        </w:r>
+        <w:r>
+          <w:rPr>
+            <w:webHidden/>
+          </w:rPr>
+          <w:tab/>
+        </w:r>
+        <w:r>
+          <w:rPr>
+            <w:webHidden/>
+          </w:rPr>
+          <w:fldChar w:fldCharType="begin"/>
+        </w:r>
+        <w:r>
+          <w:rPr>
+            <w:webHidden/>
+          </w:rPr>
+          <w:instrText xml:space="preserve"> PAGEREF _Toc43365122 \h </w:instrText>
+        </w:r>
+        <w:r>
+          <w:rPr>
+            <w:webHidden/>
+          </w:rPr>
+        </w:r>
+        <w:r>
+          <w:rPr>
+            <w:webHidden/>
+          </w:rPr>
+          <w:fldChar w:fldCharType="separate"/>
+        </w:r>
+        <w:r>
+          <w:rPr>
+            <w:webHidden/>
+          </w:rPr>
+          <w:t>11</w:t>
+        </w:r>
+        <w:r>
+          <w:rPr>
+            <w:webHidden/>
+          </w:rPr>
+          <w:fldChar w:fldCharType="end"/>
+        </w:r>
+      </w:hyperlink>
+    </w:p>
+    <w:p>
+      <w:pPr>
+        <w:pStyle w:val="TM2"/>
+        <w:tabs>
+          <w:tab w:val="left" w:pos="800"/>
+          <w:tab w:val="right" w:leader="dot" w:pos="9060"/>
+        </w:tabs>
+        <w:rPr>
+          <w:rFonts w:asciiTheme="minorHAnsi" w:eastAsiaTheme="minorEastAsia" w:hAnsiTheme="minorHAnsi" w:cstheme="minorBidi"/>
+          <w:noProof/>
+          <w:sz w:val="22"/>
+          <w:szCs w:val="22"/>
+          <w:lang w:eastAsia="fr-CH"/>
+        </w:rPr>
+      </w:pPr>
+      <w:hyperlink w:anchor="_Toc43365123" w:history="1">
+        <w:r>
+          <w:rPr>
+            <w:rStyle w:val="Lienhypertexte"/>
+            <w:iCs/>
+            <w:noProof/>
+          </w:rPr>
+          <w:t>5.1</w:t>
+        </w:r>
+        <w:r>
+          <w:rPr>
+            <w:rFonts w:asciiTheme="minorHAnsi" w:eastAsiaTheme="minorEastAsia" w:hAnsiTheme="minorHAnsi" w:cstheme="minorBidi"/>
+            <w:noProof/>
+            <w:sz w:val="22"/>
+            <w:szCs w:val="22"/>
+            <w:lang w:eastAsia="fr-CH"/>
+          </w:rPr>
+          <w:tab/>
+        </w:r>
+        <w:r>
+          <w:rPr>
+            <w:rStyle w:val="Lienhypertexte"/>
+            <w:iCs/>
+            <w:noProof/>
+          </w:rPr>
+          <w:t>Sources – Bibliographie</w:t>
+        </w:r>
+        <w:r>
+          <w:rPr>
+            <w:noProof/>
+            <w:webHidden/>
+          </w:rPr>
+          <w:tab/>
+        </w:r>
+        <w:r>
+          <w:rPr>
+            <w:noProof/>
+            <w:webHidden/>
+          </w:rPr>
+          <w:fldChar w:fldCharType="begin"/>
+        </w:r>
+        <w:r>
+          <w:rPr>
+            <w:noProof/>
+            <w:webHidden/>
+          </w:rPr>
+          <w:instrText xml:space="preserve"> PAGEREF _Toc43365123 \h </w:instrText>
+        </w:r>
+        <w:r>
+          <w:rPr>
+            <w:noProof/>
+            <w:webHidden/>
+          </w:rPr>
+        </w:r>
+        <w:r>
+          <w:rPr>
+            <w:noProof/>
+            <w:webHidden/>
+          </w:rPr>
+          <w:fldChar w:fldCharType="separate"/>
+        </w:r>
+        <w:r>
+          <w:rPr>
+            <w:noProof/>
+            <w:webHidden/>
+          </w:rPr>
+          <w:t>11</w:t>
         </w:r>
         <w:r>
           <w:rPr>
@@ -1729,7 +2340,8 @@
           <w:u w:val="single"/>
         </w:rPr>
       </w:pPr>
-      <w:bookmarkStart w:id="0" w:name="_Toc37232042"/>
+      <w:bookmarkStart w:id="0" w:name="_GoBack"/>
+      <w:bookmarkEnd w:id="0"/>
       <w:r>
         <w:br w:type="page"/>
       </w:r>
@@ -1738,6 +2350,7 @@
       <w:pPr>
         <w:pStyle w:val="Titre1"/>
       </w:pPr>
+      <w:bookmarkStart w:id="1" w:name="_Toc43365099"/>
       <w:r>
         <w:lastRenderedPageBreak/>
         <w:t>Analyse prél</w:t>
@@ -1748,7 +2361,7 @@
       <w:r>
         <w:t>minaire</w:t>
       </w:r>
-      <w:bookmarkEnd w:id="0"/>
+      <w:bookmarkEnd w:id="1"/>
     </w:p>
     <w:p>
       <w:pPr>
@@ -1758,7 +2371,7 @@
           <w:iCs/>
         </w:rPr>
       </w:pPr>
-      <w:bookmarkStart w:id="1" w:name="_Toc37232043"/>
+      <w:bookmarkStart w:id="2" w:name="_Toc43365100"/>
       <w:r>
         <w:rPr>
           <w:i w:val="0"/>
@@ -1766,7 +2379,7 @@
         </w:rPr>
         <w:t>Introduction</w:t>
       </w:r>
-      <w:bookmarkEnd w:id="1"/>
+      <w:bookmarkEnd w:id="2"/>
       <w:r>
         <w:rPr>
           <w:i w:val="0"/>
@@ -1810,12 +2423,18 @@
         <w:rPr>
           <w:szCs w:val="14"/>
         </w:rPr>
-        <w:t xml:space="preserve"> du au </w:t>
+        <w:t xml:space="preserve"> dû</w:t>
       </w:r>
       <w:r>
         <w:rPr>
           <w:szCs w:val="14"/>
         </w:rPr>
+        <w:t xml:space="preserve"> au </w:t>
+      </w:r>
+      <w:r>
+        <w:rPr>
+          <w:szCs w:val="14"/>
+        </w:rPr>
         <w:t>Coronavirus.</w:t>
       </w:r>
       <w:r>
@@ -1823,6 +2442,12 @@
           <w:szCs w:val="14"/>
         </w:rPr>
         <w:t xml:space="preserve"> </w:t>
+      </w:r>
+      <w:r>
+        <w:rPr>
+          <w:szCs w:val="14"/>
+        </w:rPr>
+        <w:t>J’ai appris à coder en C avec le module ICT-403 et MA-20, et la gestion de projet dans le module IC-431.</w:t>
       </w:r>
     </w:p>
     <w:p>
@@ -1833,7 +2458,7 @@
           <w:iCs/>
         </w:rPr>
       </w:pPr>
-      <w:bookmarkStart w:id="2" w:name="_Toc37232044"/>
+      <w:bookmarkStart w:id="3" w:name="_Toc43365101"/>
       <w:r>
         <w:rPr>
           <w:i w:val="0"/>
@@ -1841,7 +2466,7 @@
         </w:rPr>
         <w:t>Objectifs</w:t>
       </w:r>
-      <w:bookmarkEnd w:id="2"/>
+      <w:bookmarkEnd w:id="3"/>
     </w:p>
     <w:p>
       <w:pPr>
@@ -2028,7 +2653,7 @@
           <w:iCs/>
         </w:rPr>
       </w:pPr>
-      <w:bookmarkStart w:id="3" w:name="_Toc37232045"/>
+      <w:bookmarkStart w:id="4" w:name="_Toc43365102"/>
       <w:r>
         <w:rPr>
           <w:i w:val="0"/>
@@ -2043,7 +2668,7 @@
         </w:rPr>
         <w:t xml:space="preserve"> initiale</w:t>
       </w:r>
-      <w:bookmarkEnd w:id="3"/>
+      <w:bookmarkEnd w:id="4"/>
     </w:p>
     <w:p>
       <w:pPr>
@@ -2109,14 +2734,12 @@
       <w:r>
         <w:br w:type="page"/>
       </w:r>
-      <w:bookmarkStart w:id="4" w:name="_GoBack"/>
-      <w:bookmarkEnd w:id="4"/>
     </w:p>
     <w:p>
       <w:pPr>
         <w:pStyle w:val="Titre1"/>
       </w:pPr>
-      <w:bookmarkStart w:id="5" w:name="_Toc37232046"/>
+      <w:bookmarkStart w:id="5" w:name="_Toc43365103"/>
       <w:r>
         <w:lastRenderedPageBreak/>
         <w:t>Analyse</w:t>
@@ -2134,7 +2757,7 @@
           <w:iCs/>
         </w:rPr>
       </w:pPr>
-      <w:bookmarkStart w:id="6" w:name="_Toc37232047"/>
+      <w:bookmarkStart w:id="6" w:name="_Toc43365104"/>
       <w:r>
         <w:rPr>
           <w:i w:val="0"/>
@@ -2144,21 +2767,16 @@
       </w:r>
       <w:bookmarkEnd w:id="6"/>
     </w:p>
-    <w:p>
-      <w:pPr>
-        <w:pStyle w:val="Retraitnormal1"/>
-        <w:numPr>
-          <w:ilvl w:val="0"/>
-          <w:numId w:val="0"/>
-        </w:numPr>
-        <w:ind w:left="360"/>
-        <w:rPr>
-          <w:rFonts w:ascii="Arial" w:hAnsi="Arial"/>
-          <w:sz w:val="24"/>
-          <w:szCs w:val="14"/>
-          <w:lang w:eastAsia="fr-FR"/>
-        </w:rPr>
-      </w:pPr>
+    <w:p/>
+    <w:p>
+      <w:pPr>
+        <w:pStyle w:val="Titre3"/>
+      </w:pPr>
+      <w:bookmarkStart w:id="7" w:name="_Toc43365105"/>
+      <w:r>
+        <w:t>MCD</w:t>
+      </w:r>
+      <w:bookmarkEnd w:id="7"/>
     </w:p>
     <w:p>
       <w:pPr>
@@ -2200,11 +2818,90 @@
           <w:sz w:val="24"/>
           <w:szCs w:val="14"/>
         </w:rPr>
+        <w:pict w14:anchorId="7DE49A84">
+          <v:shapetype id="_x0000_t75" coordsize="21600,21600" o:spt="75" o:preferrelative="t" path="m@4@5l@4@11@9@11@9@5xe" filled="f" stroked="f">
+            <v:stroke joinstyle="miter"/>
+            <v:formulas>
+              <v:f eqn="if lineDrawn pixelLineWidth 0"/>
+              <v:f eqn="sum @0 1 0"/>
+              <v:f eqn="sum 0 0 @1"/>
+              <v:f eqn="prod @2 1 2"/>
+              <v:f eqn="prod @3 21600 pixelWidth"/>
+              <v:f eqn="prod @3 21600 pixelHeight"/>
+              <v:f eqn="sum @0 0 1"/>
+              <v:f eqn="prod @6 1 2"/>
+              <v:f eqn="prod @7 21600 pixelWidth"/>
+              <v:f eqn="sum @8 21600 0"/>
+              <v:f eqn="prod @7 21600 pixelHeight"/>
+              <v:f eqn="sum @10 21600 0"/>
+            </v:formulas>
+            <v:path o:extrusionok="f" gradientshapeok="t" o:connecttype="rect"/>
+            <o:lock v:ext="edit" aspectratio="t"/>
+          </v:shapetype>
+          <v:shape id="_x0000_i1025" type="#_x0000_t75" style="width:453.05pt;height:78.1pt">
+            <v:imagedata r:id="rId11" o:title="MCD bataille navale"/>
+          </v:shape>
+        </w:pict>
+      </w:r>
+    </w:p>
+    <w:p>
+      <w:pPr>
+        <w:pStyle w:val="Retraitnormal1"/>
+        <w:numPr>
+          <w:ilvl w:val="0"/>
+          <w:numId w:val="0"/>
+        </w:numPr>
+        <w:ind w:left="720"/>
+        <w:rPr>
+          <w:rFonts w:ascii="Arial" w:hAnsi="Arial"/>
+          <w:sz w:val="24"/>
+          <w:szCs w:val="14"/>
+          <w:lang w:eastAsia="fr-FR"/>
+        </w:rPr>
+      </w:pPr>
+    </w:p>
+    <w:p>
+      <w:pPr>
+        <w:pStyle w:val="Retraitnormal1"/>
+        <w:numPr>
+          <w:ilvl w:val="0"/>
+          <w:numId w:val="0"/>
+        </w:numPr>
+        <w:ind w:left="720"/>
+        <w:rPr>
+          <w:rFonts w:ascii="Arial" w:hAnsi="Arial"/>
+          <w:sz w:val="24"/>
+          <w:szCs w:val="14"/>
+          <w:lang w:eastAsia="fr-FR"/>
+        </w:rPr>
+      </w:pPr>
+    </w:p>
+    <w:p>
+      <w:pPr>
+        <w:pStyle w:val="Titre3"/>
+      </w:pPr>
+      <w:bookmarkStart w:id="8" w:name="_Toc43365106"/>
+      <w:r>
+        <w:t>Maquettes</w:t>
+      </w:r>
+      <w:bookmarkEnd w:id="8"/>
+    </w:p>
+    <w:p/>
+    <w:p/>
+    <w:p/>
+    <w:p/>
+    <w:p/>
+    <w:p>
+      <w:r>
+        <w:rPr>
+          <w:noProof/>
+          <w:lang w:eastAsia="fr-CH"/>
+        </w:rPr>
         <w:drawing>
-          <wp:inline distT="0" distB="0" distL="0" distR="0" wp14:anchorId="3AECF1A9" wp14:editId="779CACD1">
-            <wp:extent cx="5962650" cy="1395514"/>
-            <wp:effectExtent l="0" t="0" r="0" b="0"/>
-            <wp:docPr id="1" name="Image 1" descr="Une image contenant capture d’écran&#10;&#10;Description générée automatiquement"/>
+          <wp:inline distT="0" distB="0" distL="0" distR="0" wp14:anchorId="7F48CBA7" wp14:editId="260AAADA">
+            <wp:extent cx="2744288" cy="1733107"/>
+            <wp:effectExtent l="0" t="0" r="0" b="635"/>
+            <wp:docPr id="3" name="Image 3"/>
             <wp:cNvGraphicFramePr>
               <a:graphicFrameLocks xmlns:a="http://schemas.openxmlformats.org/drawingml/2006/main" noChangeAspect="1"/>
             </wp:cNvGraphicFramePr>
@@ -2212,11 +2909,11 @@
               <a:graphicData uri="http://schemas.openxmlformats.org/drawingml/2006/picture">
                 <pic:pic xmlns:pic="http://schemas.openxmlformats.org/drawingml/2006/picture">
                   <pic:nvPicPr>
-                    <pic:cNvPr id="1" name="MCD bataille navale.png"/>
+                    <pic:cNvPr id="3" name="Consulter l'aide.png"/>
                     <pic:cNvPicPr/>
                   </pic:nvPicPr>
                   <pic:blipFill>
-                    <a:blip r:embed="rId11">
+                    <a:blip r:embed="rId12" cstate="print">
                       <a:extLst>
                         <a:ext uri="{28A0092B-C50C-407E-A947-70E740481C1C}">
                           <a14:useLocalDpi xmlns:a14="http://schemas.microsoft.com/office/drawing/2010/main" val="0"/>
@@ -2230,7 +2927,7 @@
                   <pic:spPr>
                     <a:xfrm>
                       <a:off x="0" y="0"/>
-                      <a:ext cx="5998197" cy="1403833"/>
+                      <a:ext cx="2764903" cy="1746126"/>
                     </a:xfrm>
                     <a:prstGeom prst="rect">
                       <a:avLst/>
@@ -2242,6 +2939,745 @@
           </wp:inline>
         </w:drawing>
       </w:r>
+      <w:r>
+        <w:rPr>
+          <w:noProof/>
+          <w:lang w:eastAsia="fr-CH"/>
+        </w:rPr>
+        <w:drawing>
+          <wp:inline distT="0" distB="0" distL="0" distR="0" wp14:anchorId="6617F8B4" wp14:editId="09D416BC">
+            <wp:extent cx="2743200" cy="1732420"/>
+            <wp:effectExtent l="0" t="0" r="0" b="1270"/>
+            <wp:docPr id="4" name="Image 4"/>
+            <wp:cNvGraphicFramePr>
+              <a:graphicFrameLocks xmlns:a="http://schemas.openxmlformats.org/drawingml/2006/main" noChangeAspect="1"/>
+            </wp:cNvGraphicFramePr>
+            <a:graphic xmlns:a="http://schemas.openxmlformats.org/drawingml/2006/main">
+              <a:graphicData uri="http://schemas.openxmlformats.org/drawingml/2006/picture">
+                <pic:pic xmlns:pic="http://schemas.openxmlformats.org/drawingml/2006/picture">
+                  <pic:nvPicPr>
+                    <pic:cNvPr id="4" name="Consulter les scores.png"/>
+                    <pic:cNvPicPr/>
+                  </pic:nvPicPr>
+                  <pic:blipFill>
+                    <a:blip r:embed="rId13" cstate="print">
+                      <a:extLst>
+                        <a:ext uri="{28A0092B-C50C-407E-A947-70E740481C1C}">
+                          <a14:useLocalDpi xmlns:a14="http://schemas.microsoft.com/office/drawing/2010/main" val="0"/>
+                        </a:ext>
+                      </a:extLst>
+                    </a:blip>
+                    <a:stretch>
+                      <a:fillRect/>
+                    </a:stretch>
+                  </pic:blipFill>
+                  <pic:spPr>
+                    <a:xfrm>
+                      <a:off x="0" y="0"/>
+                      <a:ext cx="2757549" cy="1741482"/>
+                    </a:xfrm>
+                    <a:prstGeom prst="rect">
+                      <a:avLst/>
+                    </a:prstGeom>
+                  </pic:spPr>
+                </pic:pic>
+              </a:graphicData>
+            </a:graphic>
+          </wp:inline>
+        </w:drawing>
+      </w:r>
+      <w:r>
+        <w:rPr>
+          <w:noProof/>
+          <w:lang w:eastAsia="fr-CH"/>
+        </w:rPr>
+        <w:drawing>
+          <wp:inline distT="0" distB="0" distL="0" distR="0" wp14:anchorId="26DB00CA" wp14:editId="15F3A8E6">
+            <wp:extent cx="2755077" cy="1487952"/>
+            <wp:effectExtent l="0" t="0" r="7620" b="0"/>
+            <wp:docPr id="5" name="Image 5"/>
+            <wp:cNvGraphicFramePr>
+              <a:graphicFrameLocks xmlns:a="http://schemas.openxmlformats.org/drawingml/2006/main" noChangeAspect="1"/>
+            </wp:cNvGraphicFramePr>
+            <a:graphic xmlns:a="http://schemas.openxmlformats.org/drawingml/2006/main">
+              <a:graphicData uri="http://schemas.openxmlformats.org/drawingml/2006/picture">
+                <pic:pic xmlns:pic="http://schemas.openxmlformats.org/drawingml/2006/picture">
+                  <pic:nvPicPr>
+                    <pic:cNvPr id="5" name="Créer un compte.png"/>
+                    <pic:cNvPicPr/>
+                  </pic:nvPicPr>
+                  <pic:blipFill>
+                    <a:blip r:embed="rId14">
+                      <a:extLst>
+                        <a:ext uri="{28A0092B-C50C-407E-A947-70E740481C1C}">
+                          <a14:useLocalDpi xmlns:a14="http://schemas.microsoft.com/office/drawing/2010/main" val="0"/>
+                        </a:ext>
+                      </a:extLst>
+                    </a:blip>
+                    <a:stretch>
+                      <a:fillRect/>
+                    </a:stretch>
+                  </pic:blipFill>
+                  <pic:spPr>
+                    <a:xfrm>
+                      <a:off x="0" y="0"/>
+                      <a:ext cx="2793284" cy="1508587"/>
+                    </a:xfrm>
+                    <a:prstGeom prst="rect">
+                      <a:avLst/>
+                    </a:prstGeom>
+                  </pic:spPr>
+                </pic:pic>
+              </a:graphicData>
+            </a:graphic>
+          </wp:inline>
+        </w:drawing>
+      </w:r>
+      <w:r>
+        <w:rPr>
+          <w:noProof/>
+          <w:lang w:eastAsia="fr-CH"/>
+        </w:rPr>
+        <w:drawing>
+          <wp:inline distT="0" distB="0" distL="0" distR="0" wp14:anchorId="0B03E1C6" wp14:editId="5DDC4B3C">
+            <wp:extent cx="2711303" cy="1502725"/>
+            <wp:effectExtent l="0" t="0" r="0" b="2540"/>
+            <wp:docPr id="6" name="Image 6"/>
+            <wp:cNvGraphicFramePr>
+              <a:graphicFrameLocks xmlns:a="http://schemas.openxmlformats.org/drawingml/2006/main" noChangeAspect="1"/>
+            </wp:cNvGraphicFramePr>
+            <a:graphic xmlns:a="http://schemas.openxmlformats.org/drawingml/2006/main">
+              <a:graphicData uri="http://schemas.openxmlformats.org/drawingml/2006/picture">
+                <pic:pic xmlns:pic="http://schemas.openxmlformats.org/drawingml/2006/picture">
+                  <pic:nvPicPr>
+                    <pic:cNvPr id="6" name="Jouer une partie.png"/>
+                    <pic:cNvPicPr/>
+                  </pic:nvPicPr>
+                  <pic:blipFill>
+                    <a:blip r:embed="rId15" cstate="print">
+                      <a:extLst>
+                        <a:ext uri="{28A0092B-C50C-407E-A947-70E740481C1C}">
+                          <a14:useLocalDpi xmlns:a14="http://schemas.microsoft.com/office/drawing/2010/main" val="0"/>
+                        </a:ext>
+                      </a:extLst>
+                    </a:blip>
+                    <a:stretch>
+                      <a:fillRect/>
+                    </a:stretch>
+                  </pic:blipFill>
+                  <pic:spPr>
+                    <a:xfrm>
+                      <a:off x="0" y="0"/>
+                      <a:ext cx="2730887" cy="1513579"/>
+                    </a:xfrm>
+                    <a:prstGeom prst="rect">
+                      <a:avLst/>
+                    </a:prstGeom>
+                  </pic:spPr>
+                </pic:pic>
+              </a:graphicData>
+            </a:graphic>
+          </wp:inline>
+        </w:drawing>
+      </w:r>
+      <w:r>
+        <w:rPr>
+          <w:noProof/>
+          <w:lang w:eastAsia="fr-CH"/>
+        </w:rPr>
+        <w:drawing>
+          <wp:inline distT="0" distB="0" distL="0" distR="0" wp14:anchorId="038AA4E5" wp14:editId="3051D252">
+            <wp:extent cx="2764619" cy="1781958"/>
+            <wp:effectExtent l="0" t="0" r="0" b="8890"/>
+            <wp:docPr id="7" name="Image 7"/>
+            <wp:cNvGraphicFramePr>
+              <a:graphicFrameLocks xmlns:a="http://schemas.openxmlformats.org/drawingml/2006/main" noChangeAspect="1"/>
+            </wp:cNvGraphicFramePr>
+            <a:graphic xmlns:a="http://schemas.openxmlformats.org/drawingml/2006/main">
+              <a:graphicData uri="http://schemas.openxmlformats.org/drawingml/2006/picture">
+                <pic:pic xmlns:pic="http://schemas.openxmlformats.org/drawingml/2006/picture">
+                  <pic:nvPicPr>
+                    <pic:cNvPr id="7" name="Menu principal.png"/>
+                    <pic:cNvPicPr/>
+                  </pic:nvPicPr>
+                  <pic:blipFill>
+                    <a:blip r:embed="rId16">
+                      <a:extLst>
+                        <a:ext uri="{28A0092B-C50C-407E-A947-70E740481C1C}">
+                          <a14:useLocalDpi xmlns:a14="http://schemas.microsoft.com/office/drawing/2010/main" val="0"/>
+                        </a:ext>
+                      </a:extLst>
+                    </a:blip>
+                    <a:stretch>
+                      <a:fillRect/>
+                    </a:stretch>
+                  </pic:blipFill>
+                  <pic:spPr>
+                    <a:xfrm>
+                      <a:off x="0" y="0"/>
+                      <a:ext cx="2787192" cy="1796507"/>
+                    </a:xfrm>
+                    <a:prstGeom prst="rect">
+                      <a:avLst/>
+                    </a:prstGeom>
+                  </pic:spPr>
+                </pic:pic>
+              </a:graphicData>
+            </a:graphic>
+          </wp:inline>
+        </w:drawing>
+      </w:r>
+      <w:r>
+        <w:rPr>
+          <w:noProof/>
+          <w:lang w:eastAsia="fr-CH"/>
+        </w:rPr>
+        <w:drawing>
+          <wp:inline distT="0" distB="0" distL="0" distR="0" wp14:anchorId="49970213" wp14:editId="5EAAE7CA">
+            <wp:extent cx="2668772" cy="1795780"/>
+            <wp:effectExtent l="0" t="0" r="0" b="0"/>
+            <wp:docPr id="8" name="Image 8"/>
+            <wp:cNvGraphicFramePr>
+              <a:graphicFrameLocks xmlns:a="http://schemas.openxmlformats.org/drawingml/2006/main" noChangeAspect="1"/>
+            </wp:cNvGraphicFramePr>
+            <a:graphic xmlns:a="http://schemas.openxmlformats.org/drawingml/2006/main">
+              <a:graphicData uri="http://schemas.openxmlformats.org/drawingml/2006/picture">
+                <pic:pic xmlns:pic="http://schemas.openxmlformats.org/drawingml/2006/picture">
+                  <pic:nvPicPr>
+                    <pic:cNvPr id="8" name="Page d'accueil.png"/>
+                    <pic:cNvPicPr/>
+                  </pic:nvPicPr>
+                  <pic:blipFill>
+                    <a:blip r:embed="rId17">
+                      <a:extLst>
+                        <a:ext uri="{28A0092B-C50C-407E-A947-70E740481C1C}">
+                          <a14:useLocalDpi xmlns:a14="http://schemas.microsoft.com/office/drawing/2010/main" val="0"/>
+                        </a:ext>
+                      </a:extLst>
+                    </a:blip>
+                    <a:stretch>
+                      <a:fillRect/>
+                    </a:stretch>
+                  </pic:blipFill>
+                  <pic:spPr>
+                    <a:xfrm>
+                      <a:off x="0" y="0"/>
+                      <a:ext cx="2687143" cy="1808142"/>
+                    </a:xfrm>
+                    <a:prstGeom prst="rect">
+                      <a:avLst/>
+                    </a:prstGeom>
+                  </pic:spPr>
+                </pic:pic>
+              </a:graphicData>
+            </a:graphic>
+          </wp:inline>
+        </w:drawing>
+      </w:r>
+      <w:r>
+        <w:rPr>
+          <w:noProof/>
+          <w:lang w:eastAsia="fr-CH"/>
+        </w:rPr>
+        <w:lastRenderedPageBreak/>
+        <w:drawing>
+          <wp:inline distT="0" distB="0" distL="0" distR="0" wp14:anchorId="4F147752" wp14:editId="7694518E">
+            <wp:extent cx="2718527" cy="1950038"/>
+            <wp:effectExtent l="0" t="0" r="5715" b="0"/>
+            <wp:docPr id="9" name="Image 9"/>
+            <wp:cNvGraphicFramePr>
+              <a:graphicFrameLocks xmlns:a="http://schemas.openxmlformats.org/drawingml/2006/main" noChangeAspect="1"/>
+            </wp:cNvGraphicFramePr>
+            <a:graphic xmlns:a="http://schemas.openxmlformats.org/drawingml/2006/main">
+              <a:graphicData uri="http://schemas.openxmlformats.org/drawingml/2006/picture">
+                <pic:pic xmlns:pic="http://schemas.openxmlformats.org/drawingml/2006/picture">
+                  <pic:nvPicPr>
+                    <pic:cNvPr id="9" name="Paramètre.png"/>
+                    <pic:cNvPicPr/>
+                  </pic:nvPicPr>
+                  <pic:blipFill>
+                    <a:blip r:embed="rId18">
+                      <a:extLst>
+                        <a:ext uri="{28A0092B-C50C-407E-A947-70E740481C1C}">
+                          <a14:useLocalDpi xmlns:a14="http://schemas.microsoft.com/office/drawing/2010/main" val="0"/>
+                        </a:ext>
+                      </a:extLst>
+                    </a:blip>
+                    <a:stretch>
+                      <a:fillRect/>
+                    </a:stretch>
+                  </pic:blipFill>
+                  <pic:spPr>
+                    <a:xfrm>
+                      <a:off x="0" y="0"/>
+                      <a:ext cx="2790022" cy="2001322"/>
+                    </a:xfrm>
+                    <a:prstGeom prst="rect">
+                      <a:avLst/>
+                    </a:prstGeom>
+                  </pic:spPr>
+                </pic:pic>
+              </a:graphicData>
+            </a:graphic>
+          </wp:inline>
+        </w:drawing>
+      </w:r>
+      <w:r>
+        <w:rPr>
+          <w:noProof/>
+          <w:lang w:eastAsia="fr-CH"/>
+        </w:rPr>
+        <w:drawing>
+          <wp:inline distT="0" distB="0" distL="0" distR="0" wp14:anchorId="5EDB215F" wp14:editId="082BA20B">
+            <wp:extent cx="2551814" cy="1937144"/>
+            <wp:effectExtent l="0" t="0" r="1270" b="6350"/>
+            <wp:docPr id="10" name="Image 10"/>
+            <wp:cNvGraphicFramePr>
+              <a:graphicFrameLocks xmlns:a="http://schemas.openxmlformats.org/drawingml/2006/main" noChangeAspect="1"/>
+            </wp:cNvGraphicFramePr>
+            <a:graphic xmlns:a="http://schemas.openxmlformats.org/drawingml/2006/main">
+              <a:graphicData uri="http://schemas.openxmlformats.org/drawingml/2006/picture">
+                <pic:pic xmlns:pic="http://schemas.openxmlformats.org/drawingml/2006/picture">
+                  <pic:nvPicPr>
+                    <pic:cNvPr id="10" name="Paramètres du compte.png"/>
+                    <pic:cNvPicPr/>
+                  </pic:nvPicPr>
+                  <pic:blipFill>
+                    <a:blip r:embed="rId19">
+                      <a:extLst>
+                        <a:ext uri="{28A0092B-C50C-407E-A947-70E740481C1C}">
+                          <a14:useLocalDpi xmlns:a14="http://schemas.microsoft.com/office/drawing/2010/main" val="0"/>
+                        </a:ext>
+                      </a:extLst>
+                    </a:blip>
+                    <a:stretch>
+                      <a:fillRect/>
+                    </a:stretch>
+                  </pic:blipFill>
+                  <pic:spPr>
+                    <a:xfrm>
+                      <a:off x="0" y="0"/>
+                      <a:ext cx="2593841" cy="1969047"/>
+                    </a:xfrm>
+                    <a:prstGeom prst="rect">
+                      <a:avLst/>
+                    </a:prstGeom>
+                  </pic:spPr>
+                </pic:pic>
+              </a:graphicData>
+            </a:graphic>
+          </wp:inline>
+        </w:drawing>
+      </w:r>
+      <w:r>
+        <w:rPr>
+          <w:noProof/>
+          <w:lang w:eastAsia="fr-CH"/>
+        </w:rPr>
+        <w:drawing>
+          <wp:inline distT="0" distB="0" distL="0" distR="0" wp14:anchorId="70BADC36" wp14:editId="08BF9DF0">
+            <wp:extent cx="2690038" cy="1718219"/>
+            <wp:effectExtent l="0" t="0" r="0" b="0"/>
+            <wp:docPr id="11" name="Image 11"/>
+            <wp:cNvGraphicFramePr>
+              <a:graphicFrameLocks xmlns:a="http://schemas.openxmlformats.org/drawingml/2006/main" noChangeAspect="1"/>
+            </wp:cNvGraphicFramePr>
+            <a:graphic xmlns:a="http://schemas.openxmlformats.org/drawingml/2006/main">
+              <a:graphicData uri="http://schemas.openxmlformats.org/drawingml/2006/picture">
+                <pic:pic xmlns:pic="http://schemas.openxmlformats.org/drawingml/2006/picture">
+                  <pic:nvPicPr>
+                    <pic:cNvPr id="11" name="Se connecter.png"/>
+                    <pic:cNvPicPr/>
+                  </pic:nvPicPr>
+                  <pic:blipFill>
+                    <a:blip r:embed="rId20">
+                      <a:extLst>
+                        <a:ext uri="{28A0092B-C50C-407E-A947-70E740481C1C}">
+                          <a14:useLocalDpi xmlns:a14="http://schemas.microsoft.com/office/drawing/2010/main" val="0"/>
+                        </a:ext>
+                      </a:extLst>
+                    </a:blip>
+                    <a:stretch>
+                      <a:fillRect/>
+                    </a:stretch>
+                  </pic:blipFill>
+                  <pic:spPr>
+                    <a:xfrm>
+                      <a:off x="0" y="0"/>
+                      <a:ext cx="2714245" cy="1733681"/>
+                    </a:xfrm>
+                    <a:prstGeom prst="rect">
+                      <a:avLst/>
+                    </a:prstGeom>
+                  </pic:spPr>
+                </pic:pic>
+              </a:graphicData>
+            </a:graphic>
+          </wp:inline>
+        </w:drawing>
+      </w:r>
+    </w:p>
+    <w:p/>
+    <w:p/>
+    <w:p/>
+    <w:p>
+      <w:pPr>
+        <w:pStyle w:val="Titre3"/>
+      </w:pPr>
+      <w:bookmarkStart w:id="9" w:name="_Toc43365107"/>
+      <w:r>
+        <w:t>Uses case</w:t>
+      </w:r>
+      <w:bookmarkEnd w:id="9"/>
+    </w:p>
+    <w:p/>
+    <w:p>
+      <w:r>
+        <w:rPr>
+          <w:noProof/>
+          <w:lang w:eastAsia="fr-CH"/>
+        </w:rPr>
+        <w:drawing>
+          <wp:inline distT="0" distB="0" distL="0" distR="0" wp14:anchorId="6B818EB6" wp14:editId="07112423">
+            <wp:extent cx="2124051" cy="3795824"/>
+            <wp:effectExtent l="0" t="0" r="0" b="0"/>
+            <wp:docPr id="12" name="Image 12" descr="C:\Users\Jonatan.PERRET\AppData\Local\Microsoft\Windows\INetCache\Content.Word\use case 1.png"/>
+            <wp:cNvGraphicFramePr>
+              <a:graphicFrameLocks xmlns:a="http://schemas.openxmlformats.org/drawingml/2006/main" noChangeAspect="1"/>
+            </wp:cNvGraphicFramePr>
+            <a:graphic xmlns:a="http://schemas.openxmlformats.org/drawingml/2006/main">
+              <a:graphicData uri="http://schemas.openxmlformats.org/drawingml/2006/picture">
+                <pic:pic xmlns:pic="http://schemas.openxmlformats.org/drawingml/2006/picture">
+                  <pic:nvPicPr>
+                    <pic:cNvPr id="0" name="Picture 17" descr="C:\Users\Jonatan.PERRET\AppData\Local\Microsoft\Windows\INetCache\Content.Word\use case 1.png"/>
+                    <pic:cNvPicPr>
+                      <a:picLocks noChangeAspect="1" noChangeArrowheads="1"/>
+                    </pic:cNvPicPr>
+                  </pic:nvPicPr>
+                  <pic:blipFill>
+                    <a:blip r:embed="rId21">
+                      <a:extLst>
+                        <a:ext uri="{28A0092B-C50C-407E-A947-70E740481C1C}">
+                          <a14:useLocalDpi xmlns:a14="http://schemas.microsoft.com/office/drawing/2010/main" val="0"/>
+                        </a:ext>
+                      </a:extLst>
+                    </a:blip>
+                    <a:srcRect l="7126" t="41663" r="36259"/>
+                    <a:stretch>
+                      <a:fillRect/>
+                    </a:stretch>
+                  </pic:blipFill>
+                  <pic:spPr bwMode="auto">
+                    <a:xfrm>
+                      <a:off x="0" y="0"/>
+                      <a:ext cx="2136427" cy="3817940"/>
+                    </a:xfrm>
+                    <a:prstGeom prst="rect">
+                      <a:avLst/>
+                    </a:prstGeom>
+                    <a:noFill/>
+                    <a:ln>
+                      <a:noFill/>
+                    </a:ln>
+                  </pic:spPr>
+                </pic:pic>
+              </a:graphicData>
+            </a:graphic>
+          </wp:inline>
+        </w:drawing>
+      </w:r>
+    </w:p>
+    <w:p/>
+    <w:p>
+      <w:pPr>
+        <w:pStyle w:val="Titre3"/>
+      </w:pPr>
+      <w:bookmarkStart w:id="10" w:name="_Toc43365108"/>
+      <w:r>
+        <w:lastRenderedPageBreak/>
+        <w:t>Scénarios</w:t>
+      </w:r>
+      <w:bookmarkEnd w:id="10"/>
+    </w:p>
+    <w:p/>
+    <w:p/>
+    <w:p>
+      <w:pPr>
+        <w:pBdr>
+          <w:top w:val="single" w:sz="4" w:space="1" w:color="auto"/>
+          <w:left w:val="single" w:sz="4" w:space="4" w:color="auto"/>
+          <w:bottom w:val="single" w:sz="4" w:space="1" w:color="auto"/>
+          <w:right w:val="single" w:sz="4" w:space="4" w:color="auto"/>
+        </w:pBdr>
+      </w:pPr>
+      <w:r>
+        <w:rPr>
+          <w:noProof/>
+          <w:lang w:eastAsia="fr-CH"/>
+        </w:rPr>
+        <w:drawing>
+          <wp:inline distT="0" distB="0" distL="0" distR="0" wp14:anchorId="49950851" wp14:editId="30C4DBE7">
+            <wp:extent cx="5759450" cy="1876425"/>
+            <wp:effectExtent l="0" t="0" r="0" b="9525"/>
+            <wp:docPr id="14" name="Image 14"/>
+            <wp:cNvGraphicFramePr>
+              <a:graphicFrameLocks xmlns:a="http://schemas.openxmlformats.org/drawingml/2006/main" noChangeAspect="1"/>
+            </wp:cNvGraphicFramePr>
+            <a:graphic xmlns:a="http://schemas.openxmlformats.org/drawingml/2006/main">
+              <a:graphicData uri="http://schemas.openxmlformats.org/drawingml/2006/picture">
+                <pic:pic xmlns:pic="http://schemas.openxmlformats.org/drawingml/2006/picture">
+                  <pic:nvPicPr>
+                    <pic:cNvPr id="14" name="scénario2.PNG"/>
+                    <pic:cNvPicPr/>
+                  </pic:nvPicPr>
+                  <pic:blipFill>
+                    <a:blip r:embed="rId22">
+                      <a:extLst>
+                        <a:ext uri="{28A0092B-C50C-407E-A947-70E740481C1C}">
+                          <a14:useLocalDpi xmlns:a14="http://schemas.microsoft.com/office/drawing/2010/main" val="0"/>
+                        </a:ext>
+                      </a:extLst>
+                    </a:blip>
+                    <a:stretch>
+                      <a:fillRect/>
+                    </a:stretch>
+                  </pic:blipFill>
+                  <pic:spPr>
+                    <a:xfrm>
+                      <a:off x="0" y="0"/>
+                      <a:ext cx="5759450" cy="1876425"/>
+                    </a:xfrm>
+                    <a:prstGeom prst="rect">
+                      <a:avLst/>
+                    </a:prstGeom>
+                  </pic:spPr>
+                </pic:pic>
+              </a:graphicData>
+            </a:graphic>
+          </wp:inline>
+        </w:drawing>
+      </w:r>
+      <w:r>
+        <w:rPr>
+          <w:noProof/>
+          <w:lang w:eastAsia="fr-CH"/>
+        </w:rPr>
+        <w:drawing>
+          <wp:inline distT="0" distB="0" distL="0" distR="0" wp14:anchorId="1D587311" wp14:editId="23B98D76">
+            <wp:extent cx="5771072" cy="2674927"/>
+            <wp:effectExtent l="0" t="0" r="1270" b="0"/>
+            <wp:docPr id="13" name="Image 13"/>
+            <wp:cNvGraphicFramePr>
+              <a:graphicFrameLocks xmlns:a="http://schemas.openxmlformats.org/drawingml/2006/main" noChangeAspect="1"/>
+            </wp:cNvGraphicFramePr>
+            <a:graphic xmlns:a="http://schemas.openxmlformats.org/drawingml/2006/main">
+              <a:graphicData uri="http://schemas.openxmlformats.org/drawingml/2006/picture">
+                <pic:pic xmlns:pic="http://schemas.openxmlformats.org/drawingml/2006/picture">
+                  <pic:nvPicPr>
+                    <pic:cNvPr id="13" name="scénario1.PNG"/>
+                    <pic:cNvPicPr/>
+                  </pic:nvPicPr>
+                  <pic:blipFill>
+                    <a:blip r:embed="rId23" cstate="print">
+                      <a:extLst>
+                        <a:ext uri="{28A0092B-C50C-407E-A947-70E740481C1C}">
+                          <a14:useLocalDpi xmlns:a14="http://schemas.microsoft.com/office/drawing/2010/main" val="0"/>
+                        </a:ext>
+                      </a:extLst>
+                    </a:blip>
+                    <a:stretch>
+                      <a:fillRect/>
+                    </a:stretch>
+                  </pic:blipFill>
+                  <pic:spPr>
+                    <a:xfrm>
+                      <a:off x="0" y="0"/>
+                      <a:ext cx="5808703" cy="2692369"/>
+                    </a:xfrm>
+                    <a:prstGeom prst="rect">
+                      <a:avLst/>
+                    </a:prstGeom>
+                  </pic:spPr>
+                </pic:pic>
+              </a:graphicData>
+            </a:graphic>
+          </wp:inline>
+        </w:drawing>
+      </w:r>
+      <w:r>
+        <w:rPr>
+          <w:noProof/>
+          <w:lang w:eastAsia="fr-CH"/>
+        </w:rPr>
+        <w:drawing>
+          <wp:inline distT="0" distB="0" distL="0" distR="0" wp14:anchorId="4A05328F" wp14:editId="5DDC9647">
+            <wp:extent cx="2674189" cy="3186783"/>
+            <wp:effectExtent l="0" t="0" r="0" b="0"/>
+            <wp:docPr id="15" name="Image 15"/>
+            <wp:cNvGraphicFramePr>
+              <a:graphicFrameLocks xmlns:a="http://schemas.openxmlformats.org/drawingml/2006/main" noChangeAspect="1"/>
+            </wp:cNvGraphicFramePr>
+            <a:graphic xmlns:a="http://schemas.openxmlformats.org/drawingml/2006/main">
+              <a:graphicData uri="http://schemas.openxmlformats.org/drawingml/2006/picture">
+                <pic:pic xmlns:pic="http://schemas.openxmlformats.org/drawingml/2006/picture">
+                  <pic:nvPicPr>
+                    <pic:cNvPr id="15" name="scénario3.PNG"/>
+                    <pic:cNvPicPr/>
+                  </pic:nvPicPr>
+                  <pic:blipFill>
+                    <a:blip r:embed="rId24">
+                      <a:extLst>
+                        <a:ext uri="{28A0092B-C50C-407E-A947-70E740481C1C}">
+                          <a14:useLocalDpi xmlns:a14="http://schemas.microsoft.com/office/drawing/2010/main" val="0"/>
+                        </a:ext>
+                      </a:extLst>
+                    </a:blip>
+                    <a:stretch>
+                      <a:fillRect/>
+                    </a:stretch>
+                  </pic:blipFill>
+                  <pic:spPr>
+                    <a:xfrm>
+                      <a:off x="0" y="0"/>
+                      <a:ext cx="2701716" cy="3219587"/>
+                    </a:xfrm>
+                    <a:prstGeom prst="rect">
+                      <a:avLst/>
+                    </a:prstGeom>
+                  </pic:spPr>
+                </pic:pic>
+              </a:graphicData>
+            </a:graphic>
+          </wp:inline>
+        </w:drawing>
+      </w:r>
+    </w:p>
+    <w:p/>
+    <w:p>
+      <w:pPr>
+        <w:pStyle w:val="Titre2"/>
+        <w:rPr>
+          <w:i w:val="0"/>
+          <w:iCs/>
+        </w:rPr>
+      </w:pPr>
+      <w:bookmarkStart w:id="11" w:name="_Toc71691012"/>
+      <w:bookmarkStart w:id="12" w:name="_Toc43365109"/>
+      <w:r>
+        <w:rPr>
+          <w:i w:val="0"/>
+          <w:iCs/>
+        </w:rPr>
+        <w:lastRenderedPageBreak/>
+        <w:t>Stratégie de test</w:t>
+      </w:r>
+      <w:bookmarkEnd w:id="11"/>
+      <w:bookmarkEnd w:id="12"/>
+    </w:p>
+    <w:p/>
+    <w:p>
+      <w:r>
+        <w:t xml:space="preserve">Pour le développement </w:t>
+      </w:r>
+      <w:r>
+        <w:t xml:space="preserve">de mon application, cette application est un exécutable </w:t>
+      </w:r>
+      <w:r>
+        <w:t xml:space="preserve">cmd en langage C, </w:t>
+      </w:r>
+      <w:r>
+        <w:t>j’utiliserai CLion2019.2.5</w:t>
+      </w:r>
+      <w:r>
+        <w:t xml:space="preserve"> sur mon ordinateur personnel</w:t>
+      </w:r>
+      <w:r>
+        <w:t xml:space="preserve"> ainsi que celui du CPNV</w:t>
+      </w:r>
+      <w:r>
+        <w:t xml:space="preserve">, je ne ferai que des tests des fonctionnalités </w:t>
+      </w:r>
+      <w:r>
+        <w:t>demandée dans le cahier des charges.</w:t>
+      </w:r>
+    </w:p>
+    <w:p/>
+    <w:p/>
+    <w:p>
+      <w:r>
+        <w:t xml:space="preserve">Je préparai </w:t>
+      </w:r>
+    </w:p>
+    <w:p>
+      <w:pPr>
+        <w:pStyle w:val="Paragraphedeliste"/>
+        <w:numPr>
+          <w:ilvl w:val="0"/>
+          <w:numId w:val="14"/>
+        </w:numPr>
+      </w:pPr>
+      <w:r>
+        <w:t>Mon application</w:t>
+      </w:r>
+      <w:r>
+        <w:t xml:space="preserve"> en C</w:t>
+      </w:r>
+    </w:p>
+    <w:p>
+      <w:pPr>
+        <w:pStyle w:val="Paragraphedeliste"/>
+        <w:numPr>
+          <w:ilvl w:val="0"/>
+          <w:numId w:val="14"/>
+        </w:numPr>
+      </w:pPr>
+      <w:r>
+        <w:t>Ce document afin d’y faire apparaitre les résultats</w:t>
+      </w:r>
+    </w:p>
+    <w:p>
+      <w:pPr>
+        <w:pStyle w:val="Paragraphedeliste"/>
+      </w:pPr>
+    </w:p>
+    <w:p>
+      <w:pPr>
+        <w:pStyle w:val="Paragraphedeliste"/>
+      </w:pPr>
+    </w:p>
+    <w:p>
+      <w:r>
+        <w:t xml:space="preserve">Je ferai ensuite découvrir mon application à mes proches </w:t>
+      </w:r>
+      <w:r>
+        <w:t>pour qu’ils me disent ce qu’ils en pensent, puis je ferai des tests de mes différentes fonctionnalités</w:t>
+      </w:r>
+      <w:r>
+        <w:t xml:space="preserve">. </w:t>
+      </w:r>
+      <w:r>
+        <w:t>Tous les tests</w:t>
+      </w:r>
+      <w:r>
+        <w:t xml:space="preserve"> seront </w:t>
+      </w:r>
+      <w:r>
+        <w:t>faits</w:t>
+      </w:r>
+      <w:r>
+        <w:t xml:space="preserve"> avec le logiciel CMD intégrés à Windows.</w:t>
+      </w:r>
+    </w:p>
+    <w:p/>
+    <w:p>
+      <w:pPr>
+        <w:rPr>
+          <w:b/>
+        </w:rPr>
+      </w:pPr>
+      <w:r>
+        <w:br w:type="page"/>
+      </w:r>
     </w:p>
     <w:p>
       <w:pPr>
@@ -2250,147 +3686,6 @@
           <w:ilvl w:val="0"/>
           <w:numId w:val="0"/>
         </w:numPr>
-        <w:ind w:left="720"/>
-        <w:rPr>
-          <w:rFonts w:ascii="Arial" w:hAnsi="Arial"/>
-          <w:sz w:val="24"/>
-          <w:szCs w:val="14"/>
-          <w:lang w:eastAsia="fr-FR"/>
-        </w:rPr>
-      </w:pPr>
-    </w:p>
-    <w:p>
-      <w:pPr>
-        <w:pStyle w:val="Titre2"/>
-        <w:rPr>
-          <w:i w:val="0"/>
-          <w:iCs/>
-        </w:rPr>
-      </w:pPr>
-      <w:bookmarkStart w:id="7" w:name="_Toc71691012"/>
-      <w:bookmarkStart w:id="8" w:name="_Toc37232048"/>
-      <w:r>
-        <w:rPr>
-          <w:i w:val="0"/>
-          <w:iCs/>
-        </w:rPr>
-        <w:t>Stratégie de test</w:t>
-      </w:r>
-      <w:bookmarkEnd w:id="7"/>
-      <w:bookmarkEnd w:id="8"/>
-    </w:p>
-    <w:p/>
-    <w:p>
-      <w:r>
-        <w:t xml:space="preserve">Pour le développement </w:t>
-      </w:r>
-      <w:r>
-        <w:t xml:space="preserve">de mon application, cette application est un exécutable </w:t>
-      </w:r>
-      <w:r>
-        <w:t xml:space="preserve">cmd en langage C, </w:t>
-      </w:r>
-      <w:r>
-        <w:t>j’utiliserai CLion2019.2.5</w:t>
-      </w:r>
-      <w:r>
-        <w:t xml:space="preserve"> sur mon ordinateur personnel</w:t>
-      </w:r>
-      <w:r>
-        <w:t xml:space="preserve"> ainsi que celui du CPNV</w:t>
-      </w:r>
-      <w:r>
-        <w:t xml:space="preserve">, je ne ferai que des tests des fonctionnalités </w:t>
-      </w:r>
-      <w:r>
-        <w:t>demandée dans le cahier des charges.</w:t>
-      </w:r>
-    </w:p>
-    <w:p/>
-    <w:p/>
-    <w:p>
-      <w:r>
-        <w:t xml:space="preserve">Je préparai </w:t>
-      </w:r>
-    </w:p>
-    <w:p>
-      <w:pPr>
-        <w:pStyle w:val="Paragraphedeliste"/>
-        <w:numPr>
-          <w:ilvl w:val="0"/>
-          <w:numId w:val="14"/>
-        </w:numPr>
-      </w:pPr>
-      <w:r>
-        <w:t>Mon application</w:t>
-      </w:r>
-      <w:r>
-        <w:t xml:space="preserve"> en C</w:t>
-      </w:r>
-    </w:p>
-    <w:p>
-      <w:pPr>
-        <w:pStyle w:val="Paragraphedeliste"/>
-        <w:numPr>
-          <w:ilvl w:val="0"/>
-          <w:numId w:val="14"/>
-        </w:numPr>
-      </w:pPr>
-      <w:r>
-        <w:t>Ce document afin d’y faire apparaitre les résultats</w:t>
-      </w:r>
-    </w:p>
-    <w:p>
-      <w:pPr>
-        <w:pStyle w:val="Paragraphedeliste"/>
-      </w:pPr>
-    </w:p>
-    <w:p>
-      <w:pPr>
-        <w:pStyle w:val="Paragraphedeliste"/>
-      </w:pPr>
-    </w:p>
-    <w:p>
-      <w:r>
-        <w:t xml:space="preserve">Je ferai ensuite découvrir mon application à mes proches </w:t>
-      </w:r>
-      <w:r>
-        <w:t>pour qu’ils me disent ce qu’ils en pensent, puis je ferai des tests de mes différentes fonctionnalités</w:t>
-      </w:r>
-      <w:r>
-        <w:t xml:space="preserve">. </w:t>
-      </w:r>
-      <w:r>
-        <w:t>Tous les tests</w:t>
-      </w:r>
-      <w:r>
-        <w:t xml:space="preserve"> seront </w:t>
-      </w:r>
-      <w:r>
-        <w:t>faits</w:t>
-      </w:r>
-      <w:r>
-        <w:t xml:space="preserve"> avec le logiciel CMD intégrés à Windows.</w:t>
-      </w:r>
-    </w:p>
-    <w:p/>
-    <w:p>
-      <w:pPr>
-        <w:rPr>
-          <w:b/>
-        </w:rPr>
-      </w:pPr>
-      <w:r>
-        <w:br w:type="page"/>
-      </w:r>
-    </w:p>
-    <w:p>
-      <w:pPr>
-        <w:pStyle w:val="Retraitnormal1"/>
-        <w:numPr>
-          <w:ilvl w:val="0"/>
-          <w:numId w:val="0"/>
-        </w:numPr>
         <w:rPr>
           <w:rFonts w:ascii="Arial" w:hAnsi="Arial" w:cs="Arial"/>
           <w:iCs/>
@@ -2406,7 +3701,7 @@
           <w:iCs/>
         </w:rPr>
       </w:pPr>
-      <w:bookmarkStart w:id="9" w:name="_Toc37232049"/>
+      <w:bookmarkStart w:id="13" w:name="_Toc43365110"/>
       <w:r>
         <w:rPr>
           <w:i w:val="0"/>
@@ -2414,7 +3709,7 @@
         </w:rPr>
         <w:t>Planification</w:t>
       </w:r>
-      <w:bookmarkEnd w:id="9"/>
+      <w:bookmarkEnd w:id="13"/>
     </w:p>
     <w:p/>
     <w:p>
@@ -2468,8 +3763,8 @@
           <w:szCs w:val="14"/>
         </w:rPr>
       </w:pPr>
-      <w:bookmarkStart w:id="10" w:name="_Toc25553314"/>
-      <w:bookmarkStart w:id="11" w:name="_Toc71691019"/>
+      <w:bookmarkStart w:id="14" w:name="_Toc25553314"/>
+      <w:bookmarkStart w:id="15" w:name="_Toc71691019"/>
     </w:p>
     <w:p>
       <w:pPr>
@@ -2478,13 +3773,13 @@
           <w:szCs w:val="14"/>
         </w:rPr>
       </w:pPr>
-      <w:bookmarkStart w:id="12" w:name="_Toc37232050"/>
+      <w:bookmarkStart w:id="16" w:name="_Toc43365111"/>
       <w:r>
         <w:t>Dossier de conception</w:t>
       </w:r>
-      <w:bookmarkEnd w:id="10"/>
-      <w:bookmarkEnd w:id="11"/>
-      <w:bookmarkEnd w:id="12"/>
+      <w:bookmarkEnd w:id="14"/>
+      <w:bookmarkEnd w:id="15"/>
+      <w:bookmarkEnd w:id="16"/>
     </w:p>
     <w:p>
       <w:pPr>
@@ -2789,7 +4084,7 @@
           <w:u w:val="single"/>
         </w:rPr>
       </w:pPr>
-      <w:bookmarkStart w:id="13" w:name="_Toc71703259"/>
+      <w:bookmarkStart w:id="17" w:name="_Toc71703259"/>
       <w:r>
         <w:br w:type="page"/>
       </w:r>
@@ -2801,16 +4096,16 @@
           <w:tab w:val="num" w:pos="360"/>
         </w:tabs>
       </w:pPr>
-      <w:bookmarkStart w:id="14" w:name="_Toc37232051"/>
+      <w:bookmarkStart w:id="18" w:name="_Toc43365112"/>
       <w:r>
         <w:lastRenderedPageBreak/>
         <w:t>R</w:t>
       </w:r>
-      <w:bookmarkEnd w:id="13"/>
+      <w:bookmarkEnd w:id="17"/>
       <w:r>
         <w:t>éalisation</w:t>
       </w:r>
-      <w:bookmarkEnd w:id="14"/>
+      <w:bookmarkEnd w:id="18"/>
     </w:p>
     <w:p>
       <w:pPr>
@@ -2820,9 +4115,9 @@
           <w:iCs/>
         </w:rPr>
       </w:pPr>
-      <w:bookmarkStart w:id="15" w:name="_Toc25553317"/>
-      <w:bookmarkStart w:id="16" w:name="_Toc71691022"/>
-      <w:bookmarkStart w:id="17" w:name="_Toc37232052"/>
+      <w:bookmarkStart w:id="19" w:name="_Toc25553317"/>
+      <w:bookmarkStart w:id="20" w:name="_Toc71691022"/>
+      <w:bookmarkStart w:id="21" w:name="_Toc43365113"/>
       <w:r>
         <w:rPr>
           <w:i w:val="0"/>
@@ -2830,12 +4125,12 @@
         </w:rPr>
         <w:t>Dossier de réalisation</w:t>
       </w:r>
-      <w:bookmarkStart w:id="18" w:name="_Toc25553318"/>
-      <w:bookmarkEnd w:id="15"/>
-      <w:bookmarkEnd w:id="16"/>
-      <w:bookmarkEnd w:id="17"/>
-    </w:p>
-    <w:bookmarkEnd w:id="18"/>
+      <w:bookmarkStart w:id="22" w:name="_Toc25553318"/>
+      <w:bookmarkEnd w:id="19"/>
+      <w:bookmarkEnd w:id="20"/>
+      <w:bookmarkEnd w:id="21"/>
+    </w:p>
+    <w:bookmarkEnd w:id="22"/>
     <w:p>
       <w:pPr>
         <w:ind w:firstLine="360"/>
@@ -2847,6 +4142,16 @@
     </w:p>
     <w:p>
       <w:pPr>
+        <w:pStyle w:val="Titre3"/>
+      </w:pPr>
+      <w:bookmarkStart w:id="23" w:name="_Toc43365114"/>
+      <w:r>
+        <w:t>Local</w:t>
+      </w:r>
+      <w:bookmarkEnd w:id="23"/>
+    </w:p>
+    <w:p>
+      <w:pPr>
         <w:ind w:firstLine="360"/>
       </w:pPr>
       <w:r>
@@ -2884,7 +4189,14 @@
           <w:b/>
           <w:bCs/>
         </w:rPr>
-        <w:t>Fichiers :</w:t>
+        <w:t>Arborescence</w:t>
+      </w:r>
+      <w:r>
+        <w:rPr>
+          <w:b/>
+          <w:bCs/>
+        </w:rPr>
+        <w:t> :</w:t>
       </w:r>
     </w:p>
     <w:p>
@@ -3011,6 +4323,18 @@
       <w:pPr>
         <w:pStyle w:val="Paragraphedeliste"/>
         <w:numPr>
+          <w:ilvl w:val="1"/>
+          <w:numId w:val="18"/>
+        </w:numPr>
+      </w:pPr>
+      <w:r>
+        <w:t>Dossier de projet</w:t>
+      </w:r>
+    </w:p>
+    <w:p>
+      <w:pPr>
+        <w:pStyle w:val="Paragraphedeliste"/>
+        <w:numPr>
           <w:ilvl w:val="0"/>
           <w:numId w:val="18"/>
         </w:numPr>
@@ -3131,18 +4455,247 @@
     </w:p>
     <w:p>
       <w:pPr>
-        <w:rPr>
-          <w:b/>
+        <w:pStyle w:val="Titre3"/>
+        <w:rPr>
+          <w:u w:val="single"/>
+        </w:rPr>
+      </w:pPr>
+      <w:bookmarkStart w:id="24" w:name="_Toc25553321"/>
+      <w:bookmarkStart w:id="25" w:name="_Toc71691025"/>
+      <w:bookmarkStart w:id="26" w:name="_Toc43365115"/>
+      <w:r>
+        <w:t>Distant</w:t>
+      </w:r>
+      <w:bookmarkEnd w:id="26"/>
+    </w:p>
+    <w:p>
+      <w:pPr>
+        <w:pStyle w:val="Titre3"/>
+        <w:numPr>
+          <w:ilvl w:val="0"/>
+          <w:numId w:val="0"/>
+        </w:numPr>
+        <w:ind w:left="720"/>
+        <w:rPr>
+          <w:b w:val="0"/>
+        </w:rPr>
+      </w:pPr>
+    </w:p>
+    <w:p>
+      <w:pPr>
+        <w:pStyle w:val="Titre3"/>
+        <w:numPr>
+          <w:ilvl w:val="0"/>
+          <w:numId w:val="0"/>
+        </w:numPr>
+        <w:ind w:left="720"/>
+      </w:pPr>
+      <w:bookmarkStart w:id="27" w:name="_Toc43365116"/>
+      <w:r>
+        <w:rPr>
+          <w:b w:val="0"/>
+        </w:rPr>
+        <w:t xml:space="preserve">URL : </w:t>
+      </w:r>
+      <w:hyperlink r:id="rId25" w:history="1">
+        <w:r>
+          <w:rPr>
+            <w:rStyle w:val="Lienhypertexte"/>
+          </w:rPr>
+          <w:t>https://github.com/JonatanPERRET/Bataille.Navale</w:t>
+        </w:r>
+        <w:bookmarkEnd w:id="27"/>
+      </w:hyperlink>
+    </w:p>
+    <w:p>
+      <w:pPr>
+        <w:pStyle w:val="Titre3"/>
+        <w:numPr>
+          <w:ilvl w:val="0"/>
+          <w:numId w:val="0"/>
+        </w:numPr>
+        <w:ind w:left="720"/>
+      </w:pPr>
+    </w:p>
+    <w:p>
+      <w:pPr>
+        <w:pStyle w:val="Titre3"/>
+        <w:numPr>
+          <w:ilvl w:val="0"/>
+          <w:numId w:val="30"/>
+        </w:numPr>
+        <w:rPr>
+          <w:b w:val="0"/>
+        </w:rPr>
+      </w:pPr>
+      <w:bookmarkStart w:id="28" w:name="_Toc43365117"/>
+      <w:r>
+        <w:rPr>
+          <w:b w:val="0"/>
+        </w:rPr>
+        <w:t>Main.c</w:t>
+      </w:r>
+      <w:bookmarkEnd w:id="28"/>
+    </w:p>
+    <w:p>
+      <w:pPr>
+        <w:pStyle w:val="Paragraphedeliste"/>
+        <w:numPr>
+          <w:ilvl w:val="0"/>
+          <w:numId w:val="30"/>
+        </w:numPr>
+      </w:pPr>
+      <w:r>
+        <w:t>README.md</w:t>
+      </w:r>
+    </w:p>
+    <w:p>
+      <w:pPr>
+        <w:pStyle w:val="Paragraphedeliste"/>
+        <w:numPr>
+          <w:ilvl w:val="0"/>
+          <w:numId w:val="30"/>
+        </w:numPr>
+      </w:pPr>
+      <w:r>
+        <w:t>CMakelists.txt</w:t>
+      </w:r>
+    </w:p>
+    <w:p>
+      <w:pPr>
+        <w:pStyle w:val="Paragraphedeliste"/>
+        <w:numPr>
+          <w:ilvl w:val="0"/>
+          <w:numId w:val="30"/>
+        </w:numPr>
+      </w:pPr>
+      <w:r>
+        <w:t>.gitignore</w:t>
+      </w:r>
+    </w:p>
+    <w:p>
+      <w:pPr>
+        <w:pStyle w:val="Paragraphedeliste"/>
+        <w:numPr>
+          <w:ilvl w:val="0"/>
+          <w:numId w:val="30"/>
+        </w:numPr>
+      </w:pPr>
+      <w:r>
+        <w:t>Dossier DOC</w:t>
+      </w:r>
+    </w:p>
+    <w:p>
+      <w:pPr>
+        <w:pStyle w:val="Paragraphedeliste"/>
+        <w:numPr>
+          <w:ilvl w:val="1"/>
+          <w:numId w:val="30"/>
+        </w:numPr>
+      </w:pPr>
+      <w:r>
+        <w:t>Cahier des charges</w:t>
+      </w:r>
+    </w:p>
+    <w:p>
+      <w:pPr>
+        <w:pStyle w:val="Paragraphedeliste"/>
+        <w:numPr>
+          <w:ilvl w:val="1"/>
+          <w:numId w:val="30"/>
+        </w:numPr>
+      </w:pPr>
+      <w:r>
+        <w:t>Journal de travail</w:t>
+      </w:r>
+    </w:p>
+    <w:p>
+      <w:pPr>
+        <w:pStyle w:val="Paragraphedeliste"/>
+        <w:numPr>
+          <w:ilvl w:val="1"/>
+          <w:numId w:val="30"/>
+        </w:numPr>
+      </w:pPr>
+      <w:r>
+        <w:t>Maquette</w:t>
+      </w:r>
+    </w:p>
+    <w:p>
+      <w:pPr>
+        <w:pStyle w:val="Paragraphedeliste"/>
+        <w:numPr>
+          <w:ilvl w:val="1"/>
+          <w:numId w:val="30"/>
+        </w:numPr>
+      </w:pPr>
+      <w:r>
+        <w:t>MCD</w:t>
+      </w:r>
+    </w:p>
+    <w:p>
+      <w:pPr>
+        <w:pStyle w:val="Paragraphedeliste"/>
+        <w:numPr>
+          <w:ilvl w:val="1"/>
+          <w:numId w:val="30"/>
+        </w:numPr>
+      </w:pPr>
+      <w:r>
+        <w:t>Use cases</w:t>
+      </w:r>
+    </w:p>
+    <w:p>
+      <w:pPr>
+        <w:pStyle w:val="Paragraphedeliste"/>
+        <w:numPr>
+          <w:ilvl w:val="1"/>
+          <w:numId w:val="30"/>
+        </w:numPr>
+      </w:pPr>
+      <w:r>
+        <w:t>Scénarios</w:t>
+      </w:r>
+    </w:p>
+    <w:p>
+      <w:pPr>
+        <w:pStyle w:val="Paragraphedeliste"/>
+        <w:numPr>
+          <w:ilvl w:val="1"/>
+          <w:numId w:val="30"/>
+        </w:numPr>
+      </w:pPr>
+      <w:r>
+        <w:t>Dossier de projet</w:t>
+      </w:r>
+    </w:p>
+    <w:p>
+      <w:pPr>
+        <w:ind w:left="2124"/>
+      </w:pPr>
+    </w:p>
+    <w:p>
+      <w:pPr>
+        <w:ind w:left="708"/>
+      </w:pPr>
+    </w:p>
+    <w:p>
+      <w:pPr>
+        <w:pStyle w:val="Titre3"/>
+        <w:numPr>
+          <w:ilvl w:val="0"/>
+          <w:numId w:val="0"/>
+        </w:numPr>
+        <w:ind w:left="720"/>
+        <w:rPr>
           <w:iCs/>
           <w:u w:val="single"/>
         </w:rPr>
       </w:pPr>
-      <w:bookmarkStart w:id="19" w:name="_Toc25553321"/>
-      <w:bookmarkStart w:id="20" w:name="_Toc71691025"/>
-      <w:r>
-        <w:rPr>
-          <w:i/>
+      <w:r>
+        <w:rPr>
           <w:iCs/>
+          <w:u w:val="single"/>
         </w:rPr>
         <w:br w:type="page"/>
       </w:r>
@@ -3155,7 +4708,7 @@
           <w:iCs/>
         </w:rPr>
       </w:pPr>
-      <w:bookmarkStart w:id="21" w:name="_Toc37232053"/>
+      <w:bookmarkStart w:id="29" w:name="_Toc43365118"/>
       <w:r>
         <w:rPr>
           <w:i w:val="0"/>
@@ -3164,7 +4717,7 @@
         <w:lastRenderedPageBreak/>
         <w:t>Description des test</w:t>
       </w:r>
-      <w:bookmarkEnd w:id="19"/>
+      <w:bookmarkEnd w:id="24"/>
       <w:r>
         <w:rPr>
           <w:i w:val="0"/>
@@ -3172,8 +4725,8 @@
         </w:rPr>
         <w:t>s effectués</w:t>
       </w:r>
-      <w:bookmarkEnd w:id="20"/>
-      <w:bookmarkEnd w:id="21"/>
+      <w:bookmarkEnd w:id="25"/>
+      <w:bookmarkEnd w:id="29"/>
     </w:p>
     <w:p>
       <w:pPr>
@@ -3188,11 +4741,11 @@
       <w:pPr>
         <w:pStyle w:val="Titre3"/>
       </w:pPr>
-      <w:bookmarkStart w:id="22" w:name="_Toc37232054"/>
+      <w:bookmarkStart w:id="30" w:name="_Toc43365119"/>
       <w:r>
         <w:t>Résultats</w:t>
       </w:r>
-      <w:bookmarkEnd w:id="22"/>
+      <w:bookmarkEnd w:id="30"/>
     </w:p>
     <w:tbl>
       <w:tblPr>
@@ -3227,8 +4780,8 @@
                 <w:szCs w:val="14"/>
               </w:rPr>
             </w:pPr>
-            <w:bookmarkStart w:id="23" w:name="_Toc25553326"/>
-            <w:bookmarkStart w:id="24" w:name="_Toc71691029"/>
+            <w:bookmarkStart w:id="31" w:name="_Toc25553326"/>
+            <w:bookmarkStart w:id="32" w:name="_Toc71691029"/>
           </w:p>
           <w:p>
             <w:pPr>
@@ -3719,7 +5272,7 @@
           <w:iCs/>
         </w:rPr>
       </w:pPr>
-      <w:bookmarkStart w:id="25" w:name="_Toc37232055"/>
+      <w:bookmarkStart w:id="33" w:name="_Toc43365120"/>
       <w:r>
         <w:rPr>
           <w:i w:val="0"/>
@@ -3727,7 +5280,7 @@
         </w:rPr>
         <w:t>Liste des documents</w:t>
       </w:r>
-      <w:bookmarkEnd w:id="23"/>
+      <w:bookmarkEnd w:id="31"/>
       <w:r>
         <w:rPr>
           <w:i w:val="0"/>
@@ -3735,8 +5288,8 @@
         </w:rPr>
         <w:t xml:space="preserve"> fournis</w:t>
       </w:r>
-      <w:bookmarkEnd w:id="24"/>
-      <w:bookmarkEnd w:id="25"/>
+      <w:bookmarkEnd w:id="32"/>
+      <w:bookmarkEnd w:id="33"/>
     </w:p>
     <w:p>
       <w:pPr>
@@ -3793,21 +5346,19 @@
           <w:iCs/>
         </w:rPr>
       </w:pPr>
-      <w:proofErr w:type="gramStart"/>
       <w:r>
         <w:rPr>
           <w:rFonts w:cs="Arial"/>
           <w:iCs/>
         </w:rPr>
-        <w:t>le</w:t>
-      </w:r>
-      <w:proofErr w:type="gramEnd"/>
+        <w:t>L</w:t>
+      </w:r>
       <w:r>
         <w:rPr>
           <w:rFonts w:cs="Arial"/>
           <w:iCs/>
         </w:rPr>
-        <w:t xml:space="preserve"> </w:t>
+        <w:t xml:space="preserve">e </w:t>
       </w:r>
       <w:r>
         <w:rPr>
@@ -3827,15 +5378,13 @@
           <w:szCs w:val="14"/>
         </w:rPr>
       </w:pPr>
-      <w:proofErr w:type="gramStart"/>
       <w:r>
         <w:rPr>
           <w:rFonts w:cs="Arial"/>
           <w:iCs/>
         </w:rPr>
-        <w:t>le</w:t>
-      </w:r>
-      <w:proofErr w:type="gramEnd"/>
+        <w:t>Le</w:t>
+      </w:r>
       <w:r>
         <w:rPr>
           <w:rFonts w:cs="Arial"/>
@@ -3861,21 +5410,19 @@
           <w:szCs w:val="14"/>
         </w:rPr>
       </w:pPr>
-      <w:proofErr w:type="gramStart"/>
       <w:r>
         <w:rPr>
           <w:rFonts w:cs="Arial"/>
           <w:iCs/>
         </w:rPr>
-        <w:t>le</w:t>
-      </w:r>
-      <w:proofErr w:type="gramEnd"/>
+        <w:t>L</w:t>
+      </w:r>
       <w:r>
         <w:rPr>
           <w:rFonts w:cs="Arial"/>
           <w:iCs/>
         </w:rPr>
-        <w:t xml:space="preserve"> journal de travail (annexe)</w:t>
+        <w:t>e journal de travail (annexe)</w:t>
       </w:r>
     </w:p>
     <w:p>
@@ -3901,8 +5448,8 @@
           <w:u w:val="single"/>
         </w:rPr>
       </w:pPr>
-      <w:bookmarkStart w:id="26" w:name="_Toc25553328"/>
-      <w:bookmarkStart w:id="27" w:name="_Toc71703263"/>
+      <w:bookmarkStart w:id="34" w:name="_Toc25553328"/>
+      <w:bookmarkStart w:id="35" w:name="_Toc71703263"/>
       <w:r>
         <w:br w:type="page"/>
       </w:r>
@@ -3914,17 +5461,17 @@
           <w:tab w:val="num" w:pos="360"/>
         </w:tabs>
       </w:pPr>
-      <w:bookmarkStart w:id="28" w:name="_Toc37232056"/>
+      <w:bookmarkStart w:id="36" w:name="_Toc43365121"/>
       <w:r>
         <w:lastRenderedPageBreak/>
         <w:t>C</w:t>
       </w:r>
-      <w:bookmarkEnd w:id="26"/>
-      <w:bookmarkEnd w:id="27"/>
+      <w:bookmarkEnd w:id="34"/>
+      <w:bookmarkEnd w:id="35"/>
       <w:r>
         <w:t>onclusions</w:t>
       </w:r>
-      <w:bookmarkEnd w:id="28"/>
+      <w:bookmarkEnd w:id="36"/>
     </w:p>
     <w:p>
       <w:pPr>
@@ -4005,7 +5552,10 @@
         <w:t xml:space="preserve"> le fait d</w:t>
       </w:r>
       <w:r>
-        <w:t>e créer, d’ouvrir des fichier, etc…</w:t>
+        <w:t xml:space="preserve">e créer et </w:t>
+      </w:r>
+      <w:r>
+        <w:t>d’ouvrir des fichier, etc…</w:t>
       </w:r>
       <w:r>
         <w:t>, ainsi que la gestion de projet.</w:t>
@@ -4084,10 +5634,13 @@
         <w:t>difficultés particulières</w:t>
       </w:r>
       <w:r>
-        <w:t xml:space="preserve"> à par le fait d’apprendre à créer ou ouvrir des fichiers.</w:t>
-      </w:r>
-      <w:r>
-        <w:t xml:space="preserve"> </w:t>
+        <w:t xml:space="preserve"> à par le fait d’apprendre</w:t>
+      </w:r>
+      <w:r>
+        <w:t xml:space="preserve"> à créer ou ouvrir des fichiers et la crise du Covid-19</w:t>
+      </w:r>
+      <w:r>
+        <w:t>.</w:t>
       </w:r>
     </w:p>
     <w:p>
@@ -4098,16 +5651,16 @@
           <w:i/>
         </w:rPr>
       </w:pPr>
-      <w:bookmarkStart w:id="29" w:name="_Toc71703264"/>
-      <w:bookmarkStart w:id="30" w:name="_Toc37232057"/>
+      <w:bookmarkStart w:id="37" w:name="_Toc71703264"/>
+      <w:bookmarkStart w:id="38" w:name="_Toc43365122"/>
       <w:r>
         <w:t>A</w:t>
       </w:r>
-      <w:bookmarkEnd w:id="29"/>
+      <w:bookmarkEnd w:id="37"/>
       <w:r>
         <w:t>nnexes</w:t>
       </w:r>
-      <w:bookmarkEnd w:id="30"/>
+      <w:bookmarkEnd w:id="38"/>
     </w:p>
     <w:p/>
     <w:p>
@@ -4118,8 +5671,8 @@
           <w:iCs/>
         </w:rPr>
       </w:pPr>
-      <w:bookmarkStart w:id="31" w:name="_Toc71703265"/>
-      <w:bookmarkStart w:id="32" w:name="_Toc37232058"/>
+      <w:bookmarkStart w:id="39" w:name="_Toc71703265"/>
+      <w:bookmarkStart w:id="40" w:name="_Toc43365123"/>
       <w:r>
         <w:rPr>
           <w:i w:val="0"/>
@@ -4127,8 +5680,8 @@
         </w:rPr>
         <w:t>Sources – Bibliographie</w:t>
       </w:r>
-      <w:bookmarkEnd w:id="31"/>
-      <w:bookmarkEnd w:id="32"/>
+      <w:bookmarkEnd w:id="39"/>
+      <w:bookmarkEnd w:id="40"/>
     </w:p>
     <w:p>
       <w:pPr>
@@ -4169,7 +5722,7 @@
           <w:szCs w:val="8"/>
         </w:rPr>
       </w:pPr>
-      <w:hyperlink r:id="rId12" w:history="1">
+      <w:hyperlink r:id="rId26" w:history="1">
         <w:r>
           <w:rPr>
             <w:rStyle w:val="Lienhypertexte"/>
@@ -4193,7 +5746,7 @@
           <w:szCs w:val="8"/>
         </w:rPr>
       </w:pPr>
-      <w:hyperlink r:id="rId13" w:history="1">
+      <w:hyperlink r:id="rId27" w:history="1">
         <w:r>
           <w:rPr>
             <w:rStyle w:val="Lienhypertexte"/>
@@ -4235,13 +5788,8 @@
         </w:rPr>
       </w:pPr>
       <w:r>
-        <w:t xml:space="preserve">Sebastien </w:t>
-      </w:r>
-      <w:proofErr w:type="spellStart"/>
-      <w:r>
-        <w:t>moraz</w:t>
-      </w:r>
-      <w:proofErr w:type="spellEnd"/>
+        <w:t>Sebastien moraz</w:t>
+      </w:r>
     </w:p>
     <w:p>
       <w:pPr>
@@ -4256,19 +5804,9 @@
           <w:szCs w:val="8"/>
         </w:rPr>
       </w:pPr>
-      <w:proofErr w:type="spellStart"/>
-      <w:r>
-        <w:t>Kennan</w:t>
-      </w:r>
-      <w:proofErr w:type="spellEnd"/>
-      <w:r>
-        <w:t xml:space="preserve"> </w:t>
-      </w:r>
-      <w:proofErr w:type="spellStart"/>
-      <w:r>
-        <w:t>Augsburger</w:t>
-      </w:r>
-      <w:proofErr w:type="spellEnd"/>
+      <w:r>
+        <w:t>Kennan Augsburger</w:t>
+      </w:r>
     </w:p>
     <w:p>
       <w:pPr>
@@ -4286,217 +5824,33 @@
       <w:r>
         <w:t>Mickael Juillet</w:t>
       </w:r>
-    </w:p>
-    <w:p>
-      <w:pPr>
-        <w:ind w:left="426"/>
+      <w:bookmarkStart w:id="41" w:name="_Toc25553331"/>
+    </w:p>
+    <w:p>
+      <w:pPr>
+        <w:pStyle w:val="Paragraphedeliste"/>
+        <w:numPr>
+          <w:ilvl w:val="1"/>
+          <w:numId w:val="29"/>
+        </w:numPr>
+        <w:rPr>
+          <w:iCs/>
+          <w:sz w:val="12"/>
+          <w:szCs w:val="8"/>
+        </w:rPr>
+      </w:pPr>
+      <w:r>
+        <w:t>Eliott Jacquier</w:t>
+      </w:r>
+    </w:p>
+    <w:bookmarkEnd w:id="41"/>
+    <w:p>
+      <w:pPr>
         <w:rPr>
           <w:i/>
         </w:rPr>
       </w:pPr>
     </w:p>
-    <w:p>
-      <w:pPr>
-        <w:ind w:left="426"/>
-        <w:rPr>
-          <w:i/>
-        </w:rPr>
-      </w:pPr>
-      <w:r>
-        <w:rPr>
-          <w:i/>
-        </w:rPr>
-        <w:t>Liste des livres utilisé</w:t>
-      </w:r>
-      <w:r>
-        <w:rPr>
-          <w:i/>
-        </w:rPr>
-        <w:t>s</w:t>
-      </w:r>
-      <w:r>
-        <w:rPr>
-          <w:i/>
-        </w:rPr>
-        <w:t xml:space="preserve"> (Titre, auteur, date), des sites Internet (URL) consultés, des articles (Revue, date, titre, </w:t>
-      </w:r>
-      <w:proofErr w:type="gramStart"/>
-      <w:r>
-        <w:rPr>
-          <w:i/>
-        </w:rPr>
-        <w:t>auteur)…</w:t>
-      </w:r>
-      <w:proofErr w:type="gramEnd"/>
-      <w:r>
-        <w:rPr>
-          <w:i/>
-        </w:rPr>
-        <w:t xml:space="preserve"> Et de toutes les aides externes (noms)  </w:t>
-      </w:r>
-    </w:p>
-    <w:p>
-      <w:pPr>
-        <w:pStyle w:val="Retraitnormal1"/>
-        <w:numPr>
-          <w:ilvl w:val="0"/>
-          <w:numId w:val="0"/>
-        </w:numPr>
-        <w:ind w:left="360"/>
-        <w:rPr>
-          <w:rFonts w:ascii="Arial" w:hAnsi="Arial" w:cs="Arial"/>
-          <w:b/>
-          <w:i/>
-          <w:sz w:val="24"/>
-        </w:rPr>
-      </w:pPr>
-      <w:r>
-        <w:rPr>
-          <w:rFonts w:ascii="Arial" w:hAnsi="Arial" w:cs="Arial"/>
-          <w:b/>
-          <w:i/>
-          <w:sz w:val="24"/>
-        </w:rPr>
-        <w:t>C’est ici que vous renseignez les sources notées dans votre journal de travail</w:t>
-      </w:r>
-    </w:p>
-    <w:p>
-      <w:pPr>
-        <w:ind w:left="426"/>
-        <w:rPr>
-          <w:i/>
-        </w:rPr>
-      </w:pPr>
-      <w:r>
-        <w:rPr>
-          <w:i/>
-        </w:rPr>
-        <w:t xml:space="preserve"> </w:t>
-      </w:r>
-    </w:p>
-    <w:p>
-      <w:pPr>
-        <w:pStyle w:val="Titre2"/>
-        <w:rPr>
-          <w:i w:val="0"/>
-          <w:iCs/>
-        </w:rPr>
-      </w:pPr>
-      <w:bookmarkStart w:id="33" w:name="_Toc25553330"/>
-      <w:bookmarkStart w:id="34" w:name="_Toc71703266"/>
-      <w:bookmarkStart w:id="35" w:name="_Toc37232059"/>
-      <w:r>
-        <w:rPr>
-          <w:i w:val="0"/>
-          <w:iCs/>
-        </w:rPr>
-        <w:t xml:space="preserve">Journal de </w:t>
-      </w:r>
-      <w:bookmarkEnd w:id="33"/>
-      <w:bookmarkEnd w:id="34"/>
-      <w:r>
-        <w:rPr>
-          <w:i w:val="0"/>
-          <w:iCs/>
-        </w:rPr>
-        <w:t>travail</w:t>
-      </w:r>
-      <w:bookmarkEnd w:id="35"/>
-    </w:p>
-    <w:p>
-      <w:pPr>
-        <w:pStyle w:val="Titre2"/>
-        <w:numPr>
-          <w:ilvl w:val="0"/>
-          <w:numId w:val="0"/>
-        </w:numPr>
-        <w:tabs>
-          <w:tab w:val="left" w:pos="3047"/>
-        </w:tabs>
-        <w:rPr>
-          <w:rFonts w:ascii="Times New Roman" w:hAnsi="Times New Roman"/>
-          <w:b w:val="0"/>
-          <w:bCs/>
-          <w:i w:val="0"/>
-          <w:iCs/>
-        </w:rPr>
-      </w:pPr>
-      <w:bookmarkStart w:id="36" w:name="_Toc25553331"/>
-      <w:r>
-        <w:rPr>
-          <w:rFonts w:ascii="Times New Roman" w:hAnsi="Times New Roman"/>
-          <w:b w:val="0"/>
-          <w:bCs/>
-          <w:i w:val="0"/>
-          <w:iCs/>
-          <w:noProof/>
-          <w:lang w:eastAsia="fr-CH"/>
-        </w:rPr>
-        <w:drawing>
-          <wp:anchor distT="0" distB="0" distL="114300" distR="114300" simplePos="0" relativeHeight="251658240" behindDoc="0" locked="0" layoutInCell="1" allowOverlap="1" wp14:anchorId="454F3AC2" wp14:editId="0E9D0411">
-            <wp:simplePos x="0" y="0"/>
-            <wp:positionH relativeFrom="margin">
-              <wp:posOffset>5344</wp:posOffset>
-            </wp:positionH>
-            <wp:positionV relativeFrom="paragraph">
-              <wp:posOffset>11681</wp:posOffset>
-            </wp:positionV>
-            <wp:extent cx="5719313" cy="2254305"/>
-            <wp:effectExtent l="0" t="0" r="0" b="0"/>
-            <wp:wrapNone/>
-            <wp:docPr id="2" name="Image 2" descr="Une image contenant capture d’écran&#10;&#10;Description générée automatiquement"/>
-            <wp:cNvGraphicFramePr>
-              <a:graphicFrameLocks xmlns:a="http://schemas.openxmlformats.org/drawingml/2006/main" noChangeAspect="1"/>
-            </wp:cNvGraphicFramePr>
-            <a:graphic xmlns:a="http://schemas.openxmlformats.org/drawingml/2006/main">
-              <a:graphicData uri="http://schemas.openxmlformats.org/drawingml/2006/picture">
-                <pic:pic xmlns:pic="http://schemas.openxmlformats.org/drawingml/2006/picture">
-                  <pic:nvPicPr>
-                    <pic:cNvPr id="2" name="Capture.PNG"/>
-                    <pic:cNvPicPr/>
-                  </pic:nvPicPr>
-                  <pic:blipFill>
-                    <a:blip r:embed="rId14" cstate="print">
-                      <a:extLst>
-                        <a:ext uri="{28A0092B-C50C-407E-A947-70E740481C1C}">
-                          <a14:useLocalDpi xmlns:a14="http://schemas.microsoft.com/office/drawing/2010/main" val="0"/>
-                        </a:ext>
-                      </a:extLst>
-                    </a:blip>
-                    <a:stretch>
-                      <a:fillRect/>
-                    </a:stretch>
-                  </pic:blipFill>
-                  <pic:spPr>
-                    <a:xfrm>
-                      <a:off x="0" y="0"/>
-                      <a:ext cx="5787902" cy="2281340"/>
-                    </a:xfrm>
-                    <a:prstGeom prst="rect">
-                      <a:avLst/>
-                    </a:prstGeom>
-                  </pic:spPr>
-                </pic:pic>
-              </a:graphicData>
-            </a:graphic>
-            <wp14:sizeRelH relativeFrom="page">
-              <wp14:pctWidth>0</wp14:pctWidth>
-            </wp14:sizeRelH>
-            <wp14:sizeRelV relativeFrom="page">
-              <wp14:pctHeight>0</wp14:pctHeight>
-            </wp14:sizeRelV>
-          </wp:anchor>
-        </w:drawing>
-      </w:r>
-    </w:p>
-    <w:bookmarkEnd w:id="36"/>
-    <w:p>
-      <w:pPr>
-        <w:rPr>
-          <w:i/>
-        </w:rPr>
-      </w:pPr>
-    </w:p>
     <w:p/>
     <w:p>
       <w:pPr>
@@ -4506,8 +5860,8 @@
       </w:pPr>
     </w:p>
     <w:sectPr>
-      <w:headerReference w:type="default" r:id="rId15"/>
-      <w:footerReference w:type="default" r:id="rId16"/>
+      <w:headerReference w:type="default" r:id="rId28"/>
+      <w:footerReference w:type="default" r:id="rId29"/>
       <w:pgSz w:w="11906" w:h="16838" w:code="9"/>
       <w:pgMar w:top="1418" w:right="1418" w:bottom="1418" w:left="1418" w:header="720" w:footer="720" w:gutter="0"/>
       <w:cols w:space="720"/>
@@ -4544,6 +5898,10 @@
       <w:pBdr>
         <w:top w:val="single" w:sz="4" w:space="1" w:color="auto"/>
       </w:pBdr>
+      <w:tabs>
+        <w:tab w:val="clear" w:pos="9072"/>
+        <w:tab w:val="right" w:pos="9070"/>
+      </w:tabs>
       <w:rPr>
         <w:sz w:val="16"/>
         <w:szCs w:val="16"/>
@@ -4594,7 +5952,7 @@
         <w:sz w:val="16"/>
         <w:szCs w:val="16"/>
       </w:rPr>
-      <w:t>8</w:t>
+      <w:t>4</w:t>
     </w:r>
     <w:r>
       <w:rPr>
@@ -4616,7 +5974,73 @@
         <w:sz w:val="16"/>
         <w:szCs w:val="16"/>
       </w:rPr>
-      <w:t>Dernière modif : 02.12.2010</w:t>
+      <w:t>Dernière modif :</w:t>
+    </w:r>
+    <w:r>
+      <w:rPr>
+        <w:sz w:val="16"/>
+        <w:szCs w:val="16"/>
+      </w:rPr>
+      <w:fldChar w:fldCharType="begin"/>
+    </w:r>
+    <w:r>
+      <w:rPr>
+        <w:sz w:val="16"/>
+        <w:szCs w:val="16"/>
+      </w:rPr>
+      <w:instrText xml:space="preserve"> TIME \@ "d MMMM yyyy" </w:instrText>
+    </w:r>
+    <w:r>
+      <w:rPr>
+        <w:sz w:val="16"/>
+        <w:szCs w:val="16"/>
+      </w:rPr>
+      <w:fldChar w:fldCharType="separate"/>
+    </w:r>
+    <w:r>
+      <w:rPr>
+        <w:noProof/>
+        <w:sz w:val="16"/>
+        <w:szCs w:val="16"/>
+      </w:rPr>
+      <w:t xml:space="preserve">18 juin </w:t>
+    </w:r>
+    <w:r>
+      <w:rPr>
+        <w:noProof/>
+        <w:sz w:val="16"/>
+        <w:szCs w:val="16"/>
+      </w:rPr>
+      <w:t>2020</w:t>
+    </w:r>
+    <w:r>
+      <w:rPr>
+        <w:sz w:val="16"/>
+        <w:szCs w:val="16"/>
+      </w:rPr>
+      <w:fldChar w:fldCharType="end"/>
+    </w:r>
+    <w:r>
+      <w:rPr>
+        <w:sz w:val="16"/>
+        <w:szCs w:val="16"/>
+      </w:rPr>
+      <w:t xml:space="preserve"> </w:t>
+    </w:r>
+    <w:r>
+      <w:rPr>
+        <w:sz w:val="16"/>
+        <w:szCs w:val="16"/>
+      </w:rPr>
+      <w:tab/>
+      <w:t xml:space="preserve"> </w:t>
+    </w:r>
+    <w:r>
+      <w:rPr>
+        <w:sz w:val="16"/>
+        <w:szCs w:val="16"/>
+      </w:rPr>
+      <w:tab/>
     </w:r>
     <w:r>
       <w:rPr>
@@ -4694,7 +6118,15 @@
         <w:szCs w:val="24"/>
       </w:rPr>
       <w:tab/>
-      <w:t>TPI</w:t>
+    </w:r>
+    <w:r>
+      <w:rPr>
+        <w:rFonts w:cs="Arial"/>
+        <w:b/>
+        <w:bCs/>
+        <w:szCs w:val="24"/>
+      </w:rPr>
+      <w:t>Bataille Navale</w:t>
     </w:r>
   </w:p>
   <w:p>
@@ -5881,6 +7313,119 @@
     </w:lvl>
   </w:abstractNum>
   <w:abstractNum w:abstractNumId="11" w15:restartNumberingAfterBreak="0">
+    <w:nsid w:val="302657C3"/>
+    <w:multiLevelType w:val="hybridMultilevel"/>
+    <w:tmpl w:val="1200FF04"/>
+    <w:lvl w:ilvl="0" w:tplc="100C0001">
+      <w:start w:val="1"/>
+      <w:numFmt w:val="bullet"/>
+      <w:lvlText w:val=""/>
+      <w:lvlJc w:val="left"/>
+      <w:pPr>
+        <w:ind w:left="1440" w:hanging="360"/>
+      </w:pPr>
+      <w:rPr>
+        <w:rFonts w:ascii="Symbol" w:hAnsi="Symbol" w:hint="default"/>
+      </w:rPr>
+    </w:lvl>
+    <w:lvl w:ilvl="1" w:tplc="100C0003">
+      <w:start w:val="1"/>
+      <w:numFmt w:val="bullet"/>
+      <w:lvlText w:val="o"/>
+      <w:lvlJc w:val="left"/>
+      <w:pPr>
+        <w:ind w:left="2160" w:hanging="360"/>
+      </w:pPr>
+      <w:rPr>
+        <w:rFonts w:ascii="Courier New" w:hAnsi="Courier New" w:cs="Courier New" w:hint="default"/>
+      </w:rPr>
+    </w:lvl>
+    <w:lvl w:ilvl="2" w:tplc="100C0005" w:tentative="1">
+      <w:start w:val="1"/>
+      <w:numFmt w:val="bullet"/>
+      <w:lvlText w:val=""/>
+      <w:lvlJc w:val="left"/>
+      <w:pPr>
+        <w:ind w:left="2880" w:hanging="360"/>
+      </w:pPr>
+      <w:rPr>
+        <w:rFonts w:ascii="Wingdings" w:hAnsi="Wingdings" w:hint="default"/>
+      </w:rPr>
+    </w:lvl>
+    <w:lvl w:ilvl="3" w:tplc="100C0001" w:tentative="1">
+      <w:start w:val="1"/>
+      <w:numFmt w:val="bullet"/>
+      <w:lvlText w:val=""/>
+      <w:lvlJc w:val="left"/>
+      <w:pPr>
+        <w:ind w:left="3600" w:hanging="360"/>
+      </w:pPr>
+      <w:rPr>
+        <w:rFonts w:ascii="Symbol" w:hAnsi="Symbol" w:hint="default"/>
+      </w:rPr>
+    </w:lvl>
+    <w:lvl w:ilvl="4" w:tplc="100C0003" w:tentative="1">
+      <w:start w:val="1"/>
+      <w:numFmt w:val="bullet"/>
+      <w:lvlText w:val="o"/>
+      <w:lvlJc w:val="left"/>
+      <w:pPr>
+        <w:ind w:left="4320" w:hanging="360"/>
+      </w:pPr>
+      <w:rPr>
+        <w:rFonts w:ascii="Courier New" w:hAnsi="Courier New" w:cs="Courier New" w:hint="default"/>
+      </w:rPr>
+    </w:lvl>
+    <w:lvl w:ilvl="5" w:tplc="100C0005" w:tentative="1">
+      <w:start w:val="1"/>
+      <w:numFmt w:val="bullet"/>
+      <w:lvlText w:val=""/>
+      <w:lvlJc w:val="left"/>
+      <w:pPr>
+        <w:ind w:left="5040" w:hanging="360"/>
+      </w:pPr>
+      <w:rPr>
+        <w:rFonts w:ascii="Wingdings" w:hAnsi="Wingdings" w:hint="default"/>
+      </w:rPr>
+    </w:lvl>
+    <w:lvl w:ilvl="6" w:tplc="100C0001" w:tentative="1">
+      <w:start w:val="1"/>
+      <w:numFmt w:val="bullet"/>
+      <w:lvlText w:val=""/>
+      <w:lvlJc w:val="left"/>
+      <w:pPr>
+        <w:ind w:left="5760" w:hanging="360"/>
+      </w:pPr>
+      <w:rPr>
+        <w:rFonts w:ascii="Symbol" w:hAnsi="Symbol" w:hint="default"/>
+      </w:rPr>
+    </w:lvl>
+    <w:lvl w:ilvl="7" w:tplc="100C0003" w:tentative="1">
+      <w:start w:val="1"/>
+      <w:numFmt w:val="bullet"/>
+      <w:lvlText w:val="o"/>
+      <w:lvlJc w:val="left"/>
+      <w:pPr>
+        <w:ind w:left="6480" w:hanging="360"/>
+      </w:pPr>
+      <w:rPr>
+        <w:rFonts w:ascii="Courier New" w:hAnsi="Courier New" w:cs="Courier New" w:hint="default"/>
+      </w:rPr>
+    </w:lvl>
+    <w:lvl w:ilvl="8" w:tplc="100C0005" w:tentative="1">
+      <w:start w:val="1"/>
+      <w:numFmt w:val="bullet"/>
+      <w:lvlText w:val=""/>
+      <w:lvlJc w:val="left"/>
+      <w:pPr>
+        <w:ind w:left="7200" w:hanging="360"/>
+      </w:pPr>
+      <w:rPr>
+        <w:rFonts w:ascii="Wingdings" w:hAnsi="Wingdings" w:hint="default"/>
+      </w:rPr>
+    </w:lvl>
+  </w:abstractNum>
+  <w:abstractNum w:abstractNumId="12" w15:restartNumberingAfterBreak="0">
     <w:nsid w:val="330D253F"/>
     <w:multiLevelType w:val="hybridMultilevel"/>
     <w:tmpl w:val="276488E6"/>
@@ -5993,7 +7538,7 @@
       </w:rPr>
     </w:lvl>
   </w:abstractNum>
-  <w:abstractNum w:abstractNumId="12" w15:restartNumberingAfterBreak="0">
+  <w:abstractNum w:abstractNumId="13" w15:restartNumberingAfterBreak="0">
     <w:nsid w:val="408C02FF"/>
     <w:multiLevelType w:val="hybridMultilevel"/>
     <w:tmpl w:val="1C925AC4"/>
@@ -6130,7 +7675,7 @@
       </w:rPr>
     </w:lvl>
   </w:abstractNum>
-  <w:abstractNum w:abstractNumId="13" w15:restartNumberingAfterBreak="0">
+  <w:abstractNum w:abstractNumId="14" w15:restartNumberingAfterBreak="0">
     <w:nsid w:val="42F31DAB"/>
     <w:multiLevelType w:val="hybridMultilevel"/>
     <w:tmpl w:val="A46C5D1C"/>
@@ -6270,7 +7815,7 @@
       </w:rPr>
     </w:lvl>
   </w:abstractNum>
-  <w:abstractNum w:abstractNumId="14" w15:restartNumberingAfterBreak="0">
+  <w:abstractNum w:abstractNumId="15" w15:restartNumberingAfterBreak="0">
     <w:nsid w:val="4F425FEB"/>
     <w:multiLevelType w:val="hybridMultilevel"/>
     <w:tmpl w:val="1E54F76C"/>
@@ -6383,7 +7928,7 @@
       </w:rPr>
     </w:lvl>
   </w:abstractNum>
-  <w:abstractNum w:abstractNumId="15" w15:restartNumberingAfterBreak="0">
+  <w:abstractNum w:abstractNumId="16" w15:restartNumberingAfterBreak="0">
     <w:nsid w:val="5082572C"/>
     <w:multiLevelType w:val="hybridMultilevel"/>
     <w:tmpl w:val="ED4ACFA4"/>
@@ -6523,7 +8068,7 @@
       </w:rPr>
     </w:lvl>
   </w:abstractNum>
-  <w:abstractNum w:abstractNumId="16" w15:restartNumberingAfterBreak="0">
+  <w:abstractNum w:abstractNumId="17" w15:restartNumberingAfterBreak="0">
     <w:nsid w:val="52B247CA"/>
     <w:multiLevelType w:val="hybridMultilevel"/>
     <w:tmpl w:val="B7D4D45A"/>
@@ -6663,7 +8208,7 @@
       </w:rPr>
     </w:lvl>
   </w:abstractNum>
-  <w:abstractNum w:abstractNumId="17" w15:restartNumberingAfterBreak="0">
+  <w:abstractNum w:abstractNumId="18" w15:restartNumberingAfterBreak="0">
     <w:nsid w:val="594C1361"/>
     <w:multiLevelType w:val="hybridMultilevel"/>
     <w:tmpl w:val="5C243628"/>
@@ -6803,7 +8348,7 @@
       </w:rPr>
     </w:lvl>
   </w:abstractNum>
-  <w:abstractNum w:abstractNumId="18" w15:restartNumberingAfterBreak="0">
+  <w:abstractNum w:abstractNumId="19" w15:restartNumberingAfterBreak="0">
     <w:nsid w:val="5BF643E4"/>
     <w:multiLevelType w:val="hybridMultilevel"/>
     <w:tmpl w:val="8480BC2C"/>
@@ -6916,7 +8461,7 @@
       </w:rPr>
     </w:lvl>
   </w:abstractNum>
-  <w:abstractNum w:abstractNumId="19" w15:restartNumberingAfterBreak="0">
+  <w:abstractNum w:abstractNumId="20" w15:restartNumberingAfterBreak="0">
     <w:nsid w:val="646A0C99"/>
     <w:multiLevelType w:val="hybridMultilevel"/>
     <w:tmpl w:val="02F4B072"/>
@@ -7029,7 +8574,7 @@
       </w:rPr>
     </w:lvl>
   </w:abstractNum>
-  <w:abstractNum w:abstractNumId="20" w15:restartNumberingAfterBreak="0">
+  <w:abstractNum w:abstractNumId="21" w15:restartNumberingAfterBreak="0">
     <w:nsid w:val="670B5CEB"/>
     <w:multiLevelType w:val="hybridMultilevel"/>
     <w:tmpl w:val="FF308772"/>
@@ -7142,7 +8687,7 @@
       </w:rPr>
     </w:lvl>
   </w:abstractNum>
-  <w:abstractNum w:abstractNumId="21" w15:restartNumberingAfterBreak="0">
+  <w:abstractNum w:abstractNumId="22" w15:restartNumberingAfterBreak="0">
     <w:nsid w:val="688C15DB"/>
     <w:multiLevelType w:val="hybridMultilevel"/>
     <w:tmpl w:val="5888CB3C"/>
@@ -7255,7 +8800,7 @@
       </w:rPr>
     </w:lvl>
   </w:abstractNum>
-  <w:abstractNum w:abstractNumId="22" w15:restartNumberingAfterBreak="0">
+  <w:abstractNum w:abstractNumId="23" w15:restartNumberingAfterBreak="0">
     <w:nsid w:val="6DC8621D"/>
     <w:multiLevelType w:val="hybridMultilevel"/>
     <w:tmpl w:val="65501EAA"/>
@@ -7368,7 +8913,7 @@
       </w:rPr>
     </w:lvl>
   </w:abstractNum>
-  <w:abstractNum w:abstractNumId="23" w15:restartNumberingAfterBreak="0">
+  <w:abstractNum w:abstractNumId="24" w15:restartNumberingAfterBreak="0">
     <w:nsid w:val="71E06583"/>
     <w:multiLevelType w:val="hybridMultilevel"/>
     <w:tmpl w:val="26C81FCE"/>
@@ -7508,7 +9053,7 @@
       </w:rPr>
     </w:lvl>
   </w:abstractNum>
-  <w:abstractNum w:abstractNumId="24" w15:restartNumberingAfterBreak="0">
+  <w:abstractNum w:abstractNumId="25" w15:restartNumberingAfterBreak="0">
     <w:nsid w:val="75A3529B"/>
     <w:multiLevelType w:val="hybridMultilevel"/>
     <w:tmpl w:val="819EEA64"/>
@@ -7648,7 +9193,7 @@
       </w:rPr>
     </w:lvl>
   </w:abstractNum>
-  <w:abstractNum w:abstractNumId="25" w15:restartNumberingAfterBreak="0">
+  <w:abstractNum w:abstractNumId="26" w15:restartNumberingAfterBreak="0">
     <w:nsid w:val="77177CC3"/>
     <w:multiLevelType w:val="hybridMultilevel"/>
     <w:tmpl w:val="F1B41828"/>
@@ -7761,7 +9306,7 @@
       </w:rPr>
     </w:lvl>
   </w:abstractNum>
-  <w:abstractNum w:abstractNumId="26" w15:restartNumberingAfterBreak="0">
+  <w:abstractNum w:abstractNumId="27" w15:restartNumberingAfterBreak="0">
     <w:nsid w:val="79561B78"/>
     <w:multiLevelType w:val="hybridMultilevel"/>
     <w:tmpl w:val="0102E31C"/>
@@ -7847,7 +9392,7 @@
       </w:pPr>
     </w:lvl>
   </w:abstractNum>
-  <w:abstractNum w:abstractNumId="27" w15:restartNumberingAfterBreak="0">
+  <w:abstractNum w:abstractNumId="28" w15:restartNumberingAfterBreak="0">
     <w:nsid w:val="7B193736"/>
     <w:multiLevelType w:val="multilevel"/>
     <w:tmpl w:val="C7C8E28A"/>
@@ -7969,7 +9514,7 @@
       </w:pPr>
     </w:lvl>
   </w:abstractNum>
-  <w:abstractNum w:abstractNumId="28" w15:restartNumberingAfterBreak="0">
+  <w:abstractNum w:abstractNumId="29" w15:restartNumberingAfterBreak="0">
     <w:nsid w:val="7DD245F2"/>
     <w:multiLevelType w:val="hybridMultilevel"/>
     <w:tmpl w:val="3100450C"/>
@@ -8110,7 +9655,7 @@
     </w:lvl>
   </w:abstractNum>
   <w:num w:numId="1">
-    <w:abstractNumId w:val="27"/>
+    <w:abstractNumId w:val="28"/>
   </w:num>
   <w:num w:numId="2">
     <w:abstractNumId w:val="2"/>
@@ -8119,64 +9664,64 @@
     <w:abstractNumId w:val="5"/>
   </w:num>
   <w:num w:numId="4">
-    <w:abstractNumId w:val="24"/>
+    <w:abstractNumId w:val="25"/>
   </w:num>
   <w:num w:numId="5">
-    <w:abstractNumId w:val="16"/>
+    <w:abstractNumId w:val="17"/>
   </w:num>
   <w:num w:numId="6">
     <w:abstractNumId w:val="7"/>
   </w:num>
   <w:num w:numId="7">
-    <w:abstractNumId w:val="17"/>
+    <w:abstractNumId w:val="18"/>
   </w:num>
   <w:num w:numId="8">
-    <w:abstractNumId w:val="28"/>
+    <w:abstractNumId w:val="29"/>
   </w:num>
   <w:num w:numId="9">
     <w:abstractNumId w:val="3"/>
   </w:num>
   <w:num w:numId="10">
-    <w:abstractNumId w:val="12"/>
+    <w:abstractNumId w:val="13"/>
   </w:num>
   <w:num w:numId="11">
-    <w:abstractNumId w:val="15"/>
+    <w:abstractNumId w:val="16"/>
   </w:num>
   <w:num w:numId="12">
-    <w:abstractNumId w:val="13"/>
+    <w:abstractNumId w:val="14"/>
   </w:num>
   <w:num w:numId="13">
-    <w:abstractNumId w:val="23"/>
+    <w:abstractNumId w:val="24"/>
   </w:num>
   <w:num w:numId="14">
     <w:abstractNumId w:val="8"/>
   </w:num>
   <w:num w:numId="15">
-    <w:abstractNumId w:val="21"/>
+    <w:abstractNumId w:val="22"/>
   </w:num>
   <w:num w:numId="16">
-    <w:abstractNumId w:val="25"/>
+    <w:abstractNumId w:val="26"/>
   </w:num>
   <w:num w:numId="17">
-    <w:abstractNumId w:val="11"/>
+    <w:abstractNumId w:val="12"/>
   </w:num>
   <w:num w:numId="18">
-    <w:abstractNumId w:val="19"/>
+    <w:abstractNumId w:val="20"/>
   </w:num>
   <w:num w:numId="19">
-    <w:abstractNumId w:val="14"/>
+    <w:abstractNumId w:val="15"/>
   </w:num>
   <w:num w:numId="20">
-    <w:abstractNumId w:val="22"/>
+    <w:abstractNumId w:val="23"/>
   </w:num>
   <w:num w:numId="21">
-    <w:abstractNumId w:val="18"/>
+    <w:abstractNumId w:val="19"/>
   </w:num>
   <w:num w:numId="22">
     <w:abstractNumId w:val="4"/>
   </w:num>
   <w:num w:numId="23">
-    <w:abstractNumId w:val="20"/>
+    <w:abstractNumId w:val="21"/>
   </w:num>
   <w:num w:numId="24">
     <w:abstractNumId w:val="10"/>
@@ -8191,10 +9736,13 @@
     <w:abstractNumId w:val="6"/>
   </w:num>
   <w:num w:numId="28">
-    <w:abstractNumId w:val="26"/>
+    <w:abstractNumId w:val="27"/>
   </w:num>
   <w:num w:numId="29">
     <w:abstractNumId w:val="9"/>
+  </w:num>
+  <w:num w:numId="30">
+    <w:abstractNumId w:val="11"/>
   </w:num>
   <w:numIdMacAtCleanup w:val="13"/>
 </w:numbering>
@@ -9334,6 +10882,15 @@
 </file>
 
 <file path=customXml/item2.xml><?xml version="1.0" encoding="utf-8"?>
+<?mso-contentType ?>
+<FormTemplates xmlns="http://schemas.microsoft.com/sharepoint/v3/contenttype/forms">
+  <Display>DocumentLibraryForm</Display>
+  <Edit>DocumentLibraryForm</Edit>
+  <New>DocumentLibraryForm</New>
+</FormTemplates>
+</file>
+
+<file path=customXml/item3.xml><?xml version="1.0" encoding="utf-8"?>
 <ct:contentTypeSchema xmlns:ct="http://schemas.microsoft.com/office/2006/metadata/contentType" xmlns:ma="http://schemas.microsoft.com/office/2006/metadata/properties/metaAttributes" ct:_="" ma:_="" ma:contentTypeName="Document" ma:contentTypeID="0x010100BDFCFBBC0D37224B89C2D55478142365" ma:contentTypeVersion="7" ma:contentTypeDescription="Crée un document." ma:contentTypeScope="" ma:versionID="184d44fb5f681ef9c815feb0cb154675">
   <xsd:schema xmlns:xsd="http://www.w3.org/2001/XMLSchema" xmlns:xs="http://www.w3.org/2001/XMLSchema" xmlns:p="http://schemas.microsoft.com/office/2006/metadata/properties" xmlns:ns3="c09d9cde-feef-4b39-8e64-b7cd411b8c76" targetNamespace="http://schemas.microsoft.com/office/2006/metadata/properties" ma:root="true" ma:fieldsID="4b98b4e98d758c6bebbab12cf242c74a" ns3:_="">
     <xsd:import namespace="c09d9cde-feef-4b39-8e64-b7cd411b8c76"/>
@@ -9497,15 +11054,6 @@
 </ct:contentTypeSchema>
 </file>
 
-<file path=customXml/item3.xml><?xml version="1.0" encoding="utf-8"?>
-<?mso-contentType ?>
-<FormTemplates xmlns="http://schemas.microsoft.com/sharepoint/v3/contenttype/forms">
-  <Display>DocumentLibraryForm</Display>
-  <Edit>DocumentLibraryForm</Edit>
-  <New>DocumentLibraryForm</New>
-</FormTemplates>
-</file>
-
 <file path=customXml/item4.xml><?xml version="1.0" encoding="utf-8"?>
 <b:Sources xmlns:b="http://schemas.openxmlformats.org/officeDocument/2006/bibliography" xmlns="http://schemas.openxmlformats.org/officeDocument/2006/bibliography" SelectedStyle="\APASixthEditionOfficeOnline.xsl" StyleName="APA" Version="6"/>
 </file>
@@ -9520,6 +11068,14 @@
 </file>
 
 <file path=customXml/itemProps2.xml><?xml version="1.0" encoding="utf-8"?>
+<ds:datastoreItem xmlns:ds="http://schemas.openxmlformats.org/officeDocument/2006/customXml" ds:itemID="{88310A5E-16F1-477B-8950-509E4C591C51}">
+  <ds:schemaRefs>
+    <ds:schemaRef ds:uri="http://schemas.microsoft.com/sharepoint/v3/contenttype/forms"/>
+  </ds:schemaRefs>
+</ds:datastoreItem>
+</file>
+
+<file path=customXml/itemProps3.xml><?xml version="1.0" encoding="utf-8"?>
 <ds:datastoreItem xmlns:ds="http://schemas.openxmlformats.org/officeDocument/2006/customXml" ds:itemID="{D3A7E80A-EE91-44D0-86AD-101F8E5C87EA}">
   <ds:schemaRefs>
     <ds:schemaRef ds:uri="http://schemas.microsoft.com/office/2006/metadata/contentType"/>
@@ -9537,16 +11093,8 @@
 </ds:datastoreItem>
 </file>
 
-<file path=customXml/itemProps3.xml><?xml version="1.0" encoding="utf-8"?>
-<ds:datastoreItem xmlns:ds="http://schemas.openxmlformats.org/officeDocument/2006/customXml" ds:itemID="{88310A5E-16F1-477B-8950-509E4C591C51}">
-  <ds:schemaRefs>
-    <ds:schemaRef ds:uri="http://schemas.microsoft.com/sharepoint/v3/contenttype/forms"/>
-  </ds:schemaRefs>
-</ds:datastoreItem>
-</file>
-
 <file path=customXml/itemProps4.xml><?xml version="1.0" encoding="utf-8"?>
-<ds:datastoreItem xmlns:ds="http://schemas.openxmlformats.org/officeDocument/2006/customXml" ds:itemID="{C05074F6-A774-4A2F-BB10-CC6F3D04E019}">
+<ds:datastoreItem xmlns:ds="http://schemas.openxmlformats.org/officeDocument/2006/customXml" ds:itemID="{EF689472-19D0-4304-9486-0D5D27DDFB1C}">
   <ds:schemaRefs>
     <ds:schemaRef ds:uri="http://schemas.openxmlformats.org/officeDocument/2006/bibliography"/>
   </ds:schemaRefs>

</xml_diff>